<commit_message>
Push of delievery folder
</commit_message>
<xml_diff>
--- a/Trabalho 2/docs/Relatório Finale.docx
+++ b/Trabalho 2/docs/Relatório Finale.docx
@@ -202,24 +202,14 @@
           <w:sz w:val="28"/>
           <w:szCs w:val="28"/>
         </w:rPr>
-        <w:t>Redes de Co</w:t>
-      </w:r>
-      <w:bookmarkStart w:id="0" w:name="_GoBack"/>
-      <w:bookmarkEnd w:id="0"/>
+        <w:t>Redes de Computadores</w:t>
+      </w:r>
       <w:r>
         <w:rPr>
           <w:b/>
           <w:sz w:val="28"/>
           <w:szCs w:val="28"/>
         </w:rPr>
-        <w:t>mputadores</w:t>
-      </w:r>
-      <w:r>
-        <w:rPr>
-          <w:b/>
-          <w:sz w:val="28"/>
-          <w:szCs w:val="28"/>
-        </w:rPr>
         <w:t xml:space="preserve"> </w:t>
       </w:r>
     </w:p>
@@ -403,12 +393,12 @@
         <w:ind w:firstLine="708"/>
         <w:jc w:val="both"/>
       </w:pPr>
-      <w:bookmarkStart w:id="1" w:name="_Toc470203026"/>
+      <w:bookmarkStart w:id="0" w:name="_Toc470205752"/>
       <w:r>
         <w:lastRenderedPageBreak/>
         <w:t>Sumário</w:t>
       </w:r>
-      <w:bookmarkEnd w:id="1"/>
+      <w:bookmarkEnd w:id="0"/>
     </w:p>
     <w:p>
       <w:pPr>
@@ -491,13 +481,146 @@
           <w:r>
             <w:fldChar w:fldCharType="separate"/>
           </w:r>
-          <w:hyperlink w:anchor="_Toc470203026" w:history="1">
+          <w:bookmarkStart w:id="1" w:name="_GoBack"/>
+          <w:bookmarkEnd w:id="1"/>
+          <w:r>
+            <w:rPr>
+              <w:rStyle w:val="Hiperligao"/>
+              <w:noProof/>
+            </w:rPr>
+            <w:fldChar w:fldCharType="begin"/>
+          </w:r>
+          <w:r>
+            <w:rPr>
+              <w:rStyle w:val="Hiperligao"/>
+              <w:noProof/>
+            </w:rPr>
+            <w:instrText xml:space="preserve"> </w:instrText>
+          </w:r>
+          <w:r>
+            <w:rPr>
+              <w:noProof/>
+            </w:rPr>
+            <w:instrText>HYPERLINK \l "_Toc470205752"</w:instrText>
+          </w:r>
+          <w:r>
+            <w:rPr>
+              <w:rStyle w:val="Hiperligao"/>
+              <w:noProof/>
+            </w:rPr>
+            <w:instrText xml:space="preserve"> </w:instrText>
+          </w:r>
+          <w:r>
+            <w:rPr>
+              <w:rStyle w:val="Hiperligao"/>
+              <w:noProof/>
+            </w:rPr>
+          </w:r>
+          <w:r>
+            <w:rPr>
+              <w:rStyle w:val="Hiperligao"/>
+              <w:noProof/>
+            </w:rPr>
+            <w:fldChar w:fldCharType="separate"/>
+          </w:r>
+          <w:r>
+            <w:rPr>
+              <w:rStyle w:val="Hiperligao"/>
+              <w:noProof/>
+            </w:rPr>
+            <w:t>Sumário</w:t>
+          </w:r>
+          <w:r>
+            <w:rPr>
+              <w:noProof/>
+              <w:webHidden/>
+            </w:rPr>
+            <w:tab/>
+          </w:r>
+          <w:r>
+            <w:rPr>
+              <w:noProof/>
+              <w:webHidden/>
+            </w:rPr>
+            <w:fldChar w:fldCharType="begin"/>
+          </w:r>
+          <w:r>
+            <w:rPr>
+              <w:noProof/>
+              <w:webHidden/>
+            </w:rPr>
+            <w:instrText xml:space="preserve"> PAGEREF _Toc470205752 \h </w:instrText>
+          </w:r>
+          <w:r>
+            <w:rPr>
+              <w:noProof/>
+              <w:webHidden/>
+            </w:rPr>
+          </w:r>
+          <w:r>
+            <w:rPr>
+              <w:noProof/>
+              <w:webHidden/>
+            </w:rPr>
+            <w:fldChar w:fldCharType="separate"/>
+          </w:r>
+          <w:r>
+            <w:rPr>
+              <w:noProof/>
+              <w:webHidden/>
+            </w:rPr>
+            <w:t>2</w:t>
+          </w:r>
+          <w:r>
+            <w:rPr>
+              <w:noProof/>
+              <w:webHidden/>
+            </w:rPr>
+            <w:fldChar w:fldCharType="end"/>
+          </w:r>
+          <w:r>
+            <w:rPr>
+              <w:rStyle w:val="Hiperligao"/>
+              <w:noProof/>
+            </w:rPr>
+            <w:fldChar w:fldCharType="end"/>
+          </w:r>
+        </w:p>
+        <w:p>
+          <w:pPr>
+            <w:pStyle w:val="ndice1"/>
+            <w:tabs>
+              <w:tab w:val="left" w:pos="440"/>
+              <w:tab w:val="right" w:leader="dot" w:pos="8494"/>
+            </w:tabs>
+            <w:rPr>
+              <w:rFonts w:eastAsiaTheme="minorEastAsia"/>
+              <w:noProof/>
+              <w:lang w:eastAsia="pt-PT"/>
+            </w:rPr>
+          </w:pPr>
+          <w:hyperlink w:anchor="_Toc470205753" w:history="1">
             <w:r>
               <w:rPr>
                 <w:rStyle w:val="Hiperligao"/>
                 <w:noProof/>
               </w:rPr>
-              <w:t>Sumário</w:t>
+              <w:t>1.</w:t>
+            </w:r>
+            <w:r>
+              <w:rPr>
+                <w:rFonts w:eastAsiaTheme="minorEastAsia"/>
+                <w:noProof/>
+                <w:lang w:eastAsia="pt-PT"/>
+              </w:rPr>
+              <w:tab/>
+            </w:r>
+            <w:r>
+              <w:rPr>
+                <w:rStyle w:val="Hiperligao"/>
+                <w:noProof/>
+              </w:rPr>
+              <w:t>Introdução</w:t>
             </w:r>
             <w:r>
               <w:rPr>
@@ -518,7 +641,7 @@
                 <w:noProof/>
                 <w:webHidden/>
               </w:rPr>
-              <w:instrText xml:space="preserve"> PAGEREF _Toc470203026 \h </w:instrText>
+              <w:instrText xml:space="preserve"> PAGEREF _Toc470205753 \h </w:instrText>
             </w:r>
             <w:r>
               <w:rPr>
@@ -538,7 +661,7 @@
                 <w:noProof/>
                 <w:webHidden/>
               </w:rPr>
-              <w:t>2</w:t>
+              <w:t>4</w:t>
             </w:r>
             <w:r>
               <w:rPr>
@@ -562,13 +685,13 @@
               <w:lang w:eastAsia="pt-PT"/>
             </w:rPr>
           </w:pPr>
-          <w:hyperlink w:anchor="_Toc470203027" w:history="1">
+          <w:hyperlink w:anchor="_Toc470205754" w:history="1">
             <w:r>
               <w:rPr>
                 <w:rStyle w:val="Hiperligao"/>
                 <w:noProof/>
               </w:rPr>
-              <w:t>1.</w:t>
+              <w:t>2.</w:t>
             </w:r>
             <w:r>
               <w:rPr>
@@ -583,7 +706,7 @@
                 <w:rStyle w:val="Hiperligao"/>
                 <w:noProof/>
               </w:rPr>
-              <w:t>Introdução</w:t>
+              <w:t>Parte 1 – Aplicação de Download</w:t>
             </w:r>
             <w:r>
               <w:rPr>
@@ -604,7 +727,7 @@
                 <w:noProof/>
                 <w:webHidden/>
               </w:rPr>
-              <w:instrText xml:space="preserve"> PAGEREF _Toc470203027 \h </w:instrText>
+              <w:instrText xml:space="preserve"> PAGEREF _Toc470205754 \h </w:instrText>
             </w:r>
             <w:r>
               <w:rPr>
@@ -625,6 +748,350 @@
                 <w:webHidden/>
               </w:rPr>
               <w:t>4</w:t>
+            </w:r>
+            <w:r>
+              <w:rPr>
+                <w:noProof/>
+                <w:webHidden/>
+              </w:rPr>
+              <w:fldChar w:fldCharType="end"/>
+            </w:r>
+          </w:hyperlink>
+        </w:p>
+        <w:p>
+          <w:pPr>
+            <w:pStyle w:val="ndice2"/>
+            <w:tabs>
+              <w:tab w:val="left" w:pos="880"/>
+              <w:tab w:val="right" w:leader="dot" w:pos="8494"/>
+            </w:tabs>
+            <w:rPr>
+              <w:rFonts w:eastAsiaTheme="minorEastAsia"/>
+              <w:noProof/>
+              <w:lang w:eastAsia="pt-PT"/>
+            </w:rPr>
+          </w:pPr>
+          <w:hyperlink w:anchor="_Toc470205755" w:history="1">
+            <w:r>
+              <w:rPr>
+                <w:rStyle w:val="Hiperligao"/>
+                <w:noProof/>
+              </w:rPr>
+              <w:t>2.1.</w:t>
+            </w:r>
+            <w:r>
+              <w:rPr>
+                <w:rFonts w:eastAsiaTheme="minorEastAsia"/>
+                <w:noProof/>
+                <w:lang w:eastAsia="pt-PT"/>
+              </w:rPr>
+              <w:tab/>
+            </w:r>
+            <w:r>
+              <w:rPr>
+                <w:rStyle w:val="Hiperligao"/>
+                <w:noProof/>
+              </w:rPr>
+              <w:t>url.c</w:t>
+            </w:r>
+            <w:r>
+              <w:rPr>
+                <w:noProof/>
+                <w:webHidden/>
+              </w:rPr>
+              <w:tab/>
+            </w:r>
+            <w:r>
+              <w:rPr>
+                <w:noProof/>
+                <w:webHidden/>
+              </w:rPr>
+              <w:fldChar w:fldCharType="begin"/>
+            </w:r>
+            <w:r>
+              <w:rPr>
+                <w:noProof/>
+                <w:webHidden/>
+              </w:rPr>
+              <w:instrText xml:space="preserve"> PAGEREF _Toc470205755 \h </w:instrText>
+            </w:r>
+            <w:r>
+              <w:rPr>
+                <w:noProof/>
+                <w:webHidden/>
+              </w:rPr>
+            </w:r>
+            <w:r>
+              <w:rPr>
+                <w:noProof/>
+                <w:webHidden/>
+              </w:rPr>
+              <w:fldChar w:fldCharType="separate"/>
+            </w:r>
+            <w:r>
+              <w:rPr>
+                <w:noProof/>
+                <w:webHidden/>
+              </w:rPr>
+              <w:t>4</w:t>
+            </w:r>
+            <w:r>
+              <w:rPr>
+                <w:noProof/>
+                <w:webHidden/>
+              </w:rPr>
+              <w:fldChar w:fldCharType="end"/>
+            </w:r>
+          </w:hyperlink>
+        </w:p>
+        <w:p>
+          <w:pPr>
+            <w:pStyle w:val="ndice2"/>
+            <w:tabs>
+              <w:tab w:val="left" w:pos="880"/>
+              <w:tab w:val="right" w:leader="dot" w:pos="8494"/>
+            </w:tabs>
+            <w:rPr>
+              <w:rFonts w:eastAsiaTheme="minorEastAsia"/>
+              <w:noProof/>
+              <w:lang w:eastAsia="pt-PT"/>
+            </w:rPr>
+          </w:pPr>
+          <w:hyperlink w:anchor="_Toc470205756" w:history="1">
+            <w:r>
+              <w:rPr>
+                <w:rStyle w:val="Hiperligao"/>
+                <w:noProof/>
+              </w:rPr>
+              <w:t>2.2.</w:t>
+            </w:r>
+            <w:r>
+              <w:rPr>
+                <w:rFonts w:eastAsiaTheme="minorEastAsia"/>
+                <w:noProof/>
+                <w:lang w:eastAsia="pt-PT"/>
+              </w:rPr>
+              <w:tab/>
+            </w:r>
+            <w:r>
+              <w:rPr>
+                <w:rStyle w:val="Hiperligao"/>
+                <w:noProof/>
+              </w:rPr>
+              <w:t>ftp.c</w:t>
+            </w:r>
+            <w:r>
+              <w:rPr>
+                <w:noProof/>
+                <w:webHidden/>
+              </w:rPr>
+              <w:tab/>
+            </w:r>
+            <w:r>
+              <w:rPr>
+                <w:noProof/>
+                <w:webHidden/>
+              </w:rPr>
+              <w:fldChar w:fldCharType="begin"/>
+            </w:r>
+            <w:r>
+              <w:rPr>
+                <w:noProof/>
+                <w:webHidden/>
+              </w:rPr>
+              <w:instrText xml:space="preserve"> PAGEREF _Toc470205756 \h </w:instrText>
+            </w:r>
+            <w:r>
+              <w:rPr>
+                <w:noProof/>
+                <w:webHidden/>
+              </w:rPr>
+            </w:r>
+            <w:r>
+              <w:rPr>
+                <w:noProof/>
+                <w:webHidden/>
+              </w:rPr>
+              <w:fldChar w:fldCharType="separate"/>
+            </w:r>
+            <w:r>
+              <w:rPr>
+                <w:noProof/>
+                <w:webHidden/>
+              </w:rPr>
+              <w:t>5</w:t>
+            </w:r>
+            <w:r>
+              <w:rPr>
+                <w:noProof/>
+                <w:webHidden/>
+              </w:rPr>
+              <w:fldChar w:fldCharType="end"/>
+            </w:r>
+          </w:hyperlink>
+        </w:p>
+        <w:p>
+          <w:pPr>
+            <w:pStyle w:val="ndice2"/>
+            <w:tabs>
+              <w:tab w:val="left" w:pos="880"/>
+              <w:tab w:val="right" w:leader="dot" w:pos="8494"/>
+            </w:tabs>
+            <w:rPr>
+              <w:rFonts w:eastAsiaTheme="minorEastAsia"/>
+              <w:noProof/>
+              <w:lang w:eastAsia="pt-PT"/>
+            </w:rPr>
+          </w:pPr>
+          <w:hyperlink w:anchor="_Toc470205757" w:history="1">
+            <w:r>
+              <w:rPr>
+                <w:rStyle w:val="Hiperligao"/>
+                <w:noProof/>
+              </w:rPr>
+              <w:t>2.3.</w:t>
+            </w:r>
+            <w:r>
+              <w:rPr>
+                <w:rFonts w:eastAsiaTheme="minorEastAsia"/>
+                <w:noProof/>
+                <w:lang w:eastAsia="pt-PT"/>
+              </w:rPr>
+              <w:tab/>
+            </w:r>
+            <w:r>
+              <w:rPr>
+                <w:rStyle w:val="Hiperligao"/>
+                <w:noProof/>
+              </w:rPr>
+              <w:t>main.c</w:t>
+            </w:r>
+            <w:r>
+              <w:rPr>
+                <w:noProof/>
+                <w:webHidden/>
+              </w:rPr>
+              <w:tab/>
+            </w:r>
+            <w:r>
+              <w:rPr>
+                <w:noProof/>
+                <w:webHidden/>
+              </w:rPr>
+              <w:fldChar w:fldCharType="begin"/>
+            </w:r>
+            <w:r>
+              <w:rPr>
+                <w:noProof/>
+                <w:webHidden/>
+              </w:rPr>
+              <w:instrText xml:space="preserve"> PAGEREF _Toc470205757 \h </w:instrText>
+            </w:r>
+            <w:r>
+              <w:rPr>
+                <w:noProof/>
+                <w:webHidden/>
+              </w:rPr>
+            </w:r>
+            <w:r>
+              <w:rPr>
+                <w:noProof/>
+                <w:webHidden/>
+              </w:rPr>
+              <w:fldChar w:fldCharType="separate"/>
+            </w:r>
+            <w:r>
+              <w:rPr>
+                <w:noProof/>
+                <w:webHidden/>
+              </w:rPr>
+              <w:t>6</w:t>
+            </w:r>
+            <w:r>
+              <w:rPr>
+                <w:noProof/>
+                <w:webHidden/>
+              </w:rPr>
+              <w:fldChar w:fldCharType="end"/>
+            </w:r>
+          </w:hyperlink>
+        </w:p>
+        <w:p>
+          <w:pPr>
+            <w:pStyle w:val="ndice2"/>
+            <w:tabs>
+              <w:tab w:val="left" w:pos="880"/>
+              <w:tab w:val="right" w:leader="dot" w:pos="8494"/>
+            </w:tabs>
+            <w:rPr>
+              <w:rFonts w:eastAsiaTheme="minorEastAsia"/>
+              <w:noProof/>
+              <w:lang w:eastAsia="pt-PT"/>
+            </w:rPr>
+          </w:pPr>
+          <w:hyperlink w:anchor="_Toc470205758" w:history="1">
+            <w:r>
+              <w:rPr>
+                <w:rStyle w:val="Hiperligao"/>
+                <w:noProof/>
+              </w:rPr>
+              <w:t>2.4.</w:t>
+            </w:r>
+            <w:r>
+              <w:rPr>
+                <w:rFonts w:eastAsiaTheme="minorEastAsia"/>
+                <w:noProof/>
+                <w:lang w:eastAsia="pt-PT"/>
+              </w:rPr>
+              <w:tab/>
+            </w:r>
+            <w:r>
+              <w:rPr>
+                <w:rStyle w:val="Hiperligao"/>
+                <w:noProof/>
+              </w:rPr>
+              <w:t>Exemplo de um download bem-sucedido</w:t>
+            </w:r>
+            <w:r>
+              <w:rPr>
+                <w:noProof/>
+                <w:webHidden/>
+              </w:rPr>
+              <w:tab/>
+            </w:r>
+            <w:r>
+              <w:rPr>
+                <w:noProof/>
+                <w:webHidden/>
+              </w:rPr>
+              <w:fldChar w:fldCharType="begin"/>
+            </w:r>
+            <w:r>
+              <w:rPr>
+                <w:noProof/>
+                <w:webHidden/>
+              </w:rPr>
+              <w:instrText xml:space="preserve"> PAGEREF _Toc470205758 \h </w:instrText>
+            </w:r>
+            <w:r>
+              <w:rPr>
+                <w:noProof/>
+                <w:webHidden/>
+              </w:rPr>
+            </w:r>
+            <w:r>
+              <w:rPr>
+                <w:noProof/>
+                <w:webHidden/>
+              </w:rPr>
+              <w:fldChar w:fldCharType="separate"/>
+            </w:r>
+            <w:r>
+              <w:rPr>
+                <w:noProof/>
+                <w:webHidden/>
+              </w:rPr>
+              <w:t>6</w:t>
             </w:r>
             <w:r>
               <w:rPr>
@@ -648,13 +1115,13 @@
               <w:lang w:eastAsia="pt-PT"/>
             </w:rPr>
           </w:pPr>
-          <w:hyperlink w:anchor="_Toc470203028" w:history="1">
+          <w:hyperlink w:anchor="_Toc470205759" w:history="1">
             <w:r>
               <w:rPr>
                 <w:rStyle w:val="Hiperligao"/>
                 <w:noProof/>
               </w:rPr>
-              <w:t>2.</w:t>
+              <w:t>3.</w:t>
             </w:r>
             <w:r>
               <w:rPr>
@@ -669,7 +1136,7 @@
                 <w:rStyle w:val="Hiperligao"/>
                 <w:noProof/>
               </w:rPr>
-              <w:t>Parte 1 – Aplicação de Download</w:t>
+              <w:t>Parte 2 – Configuração de Análise da Rede</w:t>
             </w:r>
             <w:r>
               <w:rPr>
@@ -690,7 +1157,7 @@
                 <w:noProof/>
                 <w:webHidden/>
               </w:rPr>
-              <w:instrText xml:space="preserve"> PAGEREF _Toc470203028 \h </w:instrText>
+              <w:instrText xml:space="preserve"> PAGEREF _Toc470205759 \h </w:instrText>
             </w:r>
             <w:r>
               <w:rPr>
@@ -710,7 +1177,7 @@
                 <w:noProof/>
                 <w:webHidden/>
               </w:rPr>
-              <w:t>4</w:t>
+              <w:t>7</w:t>
             </w:r>
             <w:r>
               <w:rPr>
@@ -734,13 +1201,13 @@
               <w:lang w:eastAsia="pt-PT"/>
             </w:rPr>
           </w:pPr>
-          <w:hyperlink w:anchor="_Toc470203029" w:history="1">
+          <w:hyperlink w:anchor="_Toc470205760" w:history="1">
             <w:r>
               <w:rPr>
                 <w:rStyle w:val="Hiperligao"/>
                 <w:noProof/>
               </w:rPr>
-              <w:t>2.1.</w:t>
+              <w:t>3.1.</w:t>
             </w:r>
             <w:r>
               <w:rPr>
@@ -755,7 +1222,7 @@
                 <w:rStyle w:val="Hiperligao"/>
                 <w:noProof/>
               </w:rPr>
-              <w:t>url.c</w:t>
+              <w:t>Experiência 1: configurar uma rede IP</w:t>
             </w:r>
             <w:r>
               <w:rPr>
@@ -776,7 +1243,7 @@
                 <w:noProof/>
                 <w:webHidden/>
               </w:rPr>
-              <w:instrText xml:space="preserve"> PAGEREF _Toc470203029 \h </w:instrText>
+              <w:instrText xml:space="preserve"> PAGEREF _Toc470205760 \h </w:instrText>
             </w:r>
             <w:r>
               <w:rPr>
@@ -796,7 +1263,7 @@
                 <w:noProof/>
                 <w:webHidden/>
               </w:rPr>
-              <w:t>4</w:t>
+              <w:t>7</w:t>
             </w:r>
             <w:r>
               <w:rPr>
@@ -820,13 +1287,13 @@
               <w:lang w:eastAsia="pt-PT"/>
             </w:rPr>
           </w:pPr>
-          <w:hyperlink w:anchor="_Toc470203030" w:history="1">
+          <w:hyperlink w:anchor="_Toc470205761" w:history="1">
             <w:r>
               <w:rPr>
                 <w:rStyle w:val="Hiperligao"/>
                 <w:noProof/>
               </w:rPr>
-              <w:t>2.2.</w:t>
+              <w:t>3.2.</w:t>
             </w:r>
             <w:r>
               <w:rPr>
@@ -841,7 +1308,7 @@
                 <w:rStyle w:val="Hiperligao"/>
                 <w:noProof/>
               </w:rPr>
-              <w:t>ftp.c</w:t>
+              <w:t>Experiência 2: implementar duas redes virtuais num switch</w:t>
             </w:r>
             <w:r>
               <w:rPr>
@@ -862,7 +1329,7 @@
                 <w:noProof/>
                 <w:webHidden/>
               </w:rPr>
-              <w:instrText xml:space="preserve"> PAGEREF _Toc470203030 \h </w:instrText>
+              <w:instrText xml:space="preserve"> PAGEREF _Toc470205761 \h </w:instrText>
             </w:r>
             <w:r>
               <w:rPr>
@@ -882,7 +1349,7 @@
                 <w:noProof/>
                 <w:webHidden/>
               </w:rPr>
-              <w:t>5</w:t>
+              <w:t>8</w:t>
             </w:r>
             <w:r>
               <w:rPr>
@@ -906,13 +1373,13 @@
               <w:lang w:eastAsia="pt-PT"/>
             </w:rPr>
           </w:pPr>
-          <w:hyperlink w:anchor="_Toc470203031" w:history="1">
+          <w:hyperlink w:anchor="_Toc470205762" w:history="1">
             <w:r>
               <w:rPr>
                 <w:rStyle w:val="Hiperligao"/>
                 <w:noProof/>
               </w:rPr>
-              <w:t>2.3.</w:t>
+              <w:t>3.3.</w:t>
             </w:r>
             <w:r>
               <w:rPr>
@@ -927,7 +1394,7 @@
                 <w:rStyle w:val="Hiperligao"/>
                 <w:noProof/>
               </w:rPr>
-              <w:t>main.c</w:t>
+              <w:t>Experiência 3: configurar um router em Linux</w:t>
             </w:r>
             <w:r>
               <w:rPr>
@@ -948,7 +1415,7 @@
                 <w:noProof/>
                 <w:webHidden/>
               </w:rPr>
-              <w:instrText xml:space="preserve"> PAGEREF _Toc470203031 \h </w:instrText>
+              <w:instrText xml:space="preserve"> PAGEREF _Toc470205762 \h </w:instrText>
             </w:r>
             <w:r>
               <w:rPr>
@@ -968,7 +1435,181 @@
                 <w:noProof/>
                 <w:webHidden/>
               </w:rPr>
-              <w:t>6</w:t>
+              <w:t>8</w:t>
+            </w:r>
+            <w:r>
+              <w:rPr>
+                <w:noProof/>
+                <w:webHidden/>
+              </w:rPr>
+              <w:fldChar w:fldCharType="end"/>
+            </w:r>
+          </w:hyperlink>
+        </w:p>
+        <w:p>
+          <w:pPr>
+            <w:pStyle w:val="ndice3"/>
+            <w:tabs>
+              <w:tab w:val="left" w:pos="1320"/>
+              <w:tab w:val="right" w:leader="dot" w:pos="8494"/>
+            </w:tabs>
+            <w:rPr>
+              <w:rFonts w:eastAsiaTheme="minorEastAsia"/>
+              <w:noProof/>
+              <w:lang w:eastAsia="pt-PT"/>
+            </w:rPr>
+          </w:pPr>
+          <w:hyperlink w:anchor="_Toc470205763" w:history="1">
+            <w:r>
+              <w:rPr>
+                <w:rStyle w:val="Hiperligao"/>
+                <w:noProof/>
+                <w:lang w:val="en-US"/>
+              </w:rPr>
+              <w:t>3.3.1.</w:t>
+            </w:r>
+            <w:r>
+              <w:rPr>
+                <w:rFonts w:eastAsiaTheme="minorEastAsia"/>
+                <w:noProof/>
+                <w:lang w:eastAsia="pt-PT"/>
+              </w:rPr>
+              <w:tab/>
+            </w:r>
+            <w:r>
+              <w:rPr>
+                <w:rStyle w:val="Hiperligao"/>
+                <w:noProof/>
+                <w:lang w:val="en-US"/>
+              </w:rPr>
+              <w:t>Resultados da experiência</w:t>
+            </w:r>
+            <w:r>
+              <w:rPr>
+                <w:noProof/>
+                <w:webHidden/>
+              </w:rPr>
+              <w:tab/>
+            </w:r>
+            <w:r>
+              <w:rPr>
+                <w:noProof/>
+                <w:webHidden/>
+              </w:rPr>
+              <w:fldChar w:fldCharType="begin"/>
+            </w:r>
+            <w:r>
+              <w:rPr>
+                <w:noProof/>
+                <w:webHidden/>
+              </w:rPr>
+              <w:instrText xml:space="preserve"> PAGEREF _Toc470205763 \h </w:instrText>
+            </w:r>
+            <w:r>
+              <w:rPr>
+                <w:noProof/>
+                <w:webHidden/>
+              </w:rPr>
+            </w:r>
+            <w:r>
+              <w:rPr>
+                <w:noProof/>
+                <w:webHidden/>
+              </w:rPr>
+              <w:fldChar w:fldCharType="separate"/>
+            </w:r>
+            <w:r>
+              <w:rPr>
+                <w:noProof/>
+                <w:webHidden/>
+              </w:rPr>
+              <w:t>9</w:t>
+            </w:r>
+            <w:r>
+              <w:rPr>
+                <w:noProof/>
+                <w:webHidden/>
+              </w:rPr>
+              <w:fldChar w:fldCharType="end"/>
+            </w:r>
+          </w:hyperlink>
+        </w:p>
+        <w:p>
+          <w:pPr>
+            <w:pStyle w:val="ndice3"/>
+            <w:tabs>
+              <w:tab w:val="left" w:pos="1320"/>
+              <w:tab w:val="right" w:leader="dot" w:pos="8494"/>
+            </w:tabs>
+            <w:rPr>
+              <w:rFonts w:eastAsiaTheme="minorEastAsia"/>
+              <w:noProof/>
+              <w:lang w:eastAsia="pt-PT"/>
+            </w:rPr>
+          </w:pPr>
+          <w:hyperlink w:anchor="_Toc470205764" w:history="1">
+            <w:r>
+              <w:rPr>
+                <w:rStyle w:val="Hiperligao"/>
+                <w:noProof/>
+              </w:rPr>
+              <w:t>3.3.2.</w:t>
+            </w:r>
+            <w:r>
+              <w:rPr>
+                <w:rFonts w:eastAsiaTheme="minorEastAsia"/>
+                <w:noProof/>
+                <w:lang w:eastAsia="pt-PT"/>
+              </w:rPr>
+              <w:tab/>
+            </w:r>
+            <w:r>
+              <w:rPr>
+                <w:rStyle w:val="Hiperligao"/>
+                <w:noProof/>
+              </w:rPr>
+              <w:t>Endereços MAC e endereços IP dos pacotes ICMP</w:t>
+            </w:r>
+            <w:r>
+              <w:rPr>
+                <w:noProof/>
+                <w:webHidden/>
+              </w:rPr>
+              <w:tab/>
+            </w:r>
+            <w:r>
+              <w:rPr>
+                <w:noProof/>
+                <w:webHidden/>
+              </w:rPr>
+              <w:fldChar w:fldCharType="begin"/>
+            </w:r>
+            <w:r>
+              <w:rPr>
+                <w:noProof/>
+                <w:webHidden/>
+              </w:rPr>
+              <w:instrText xml:space="preserve"> PAGEREF _Toc470205764 \h </w:instrText>
+            </w:r>
+            <w:r>
+              <w:rPr>
+                <w:noProof/>
+                <w:webHidden/>
+              </w:rPr>
+            </w:r>
+            <w:r>
+              <w:rPr>
+                <w:noProof/>
+                <w:webHidden/>
+              </w:rPr>
+              <w:fldChar w:fldCharType="separate"/>
+            </w:r>
+            <w:r>
+              <w:rPr>
+                <w:noProof/>
+                <w:webHidden/>
+              </w:rPr>
+              <w:t>10</w:t>
             </w:r>
             <w:r>
               <w:rPr>
@@ -992,13 +1633,13 @@
               <w:lang w:eastAsia="pt-PT"/>
             </w:rPr>
           </w:pPr>
-          <w:hyperlink w:anchor="_Toc470203032" w:history="1">
+          <w:hyperlink w:anchor="_Toc470205765" w:history="1">
             <w:r>
               <w:rPr>
                 <w:rStyle w:val="Hiperligao"/>
                 <w:noProof/>
               </w:rPr>
-              <w:t>2.4.</w:t>
+              <w:t>3.4.</w:t>
             </w:r>
             <w:r>
               <w:rPr>
@@ -1013,7 +1654,7 @@
                 <w:rStyle w:val="Hiperligao"/>
                 <w:noProof/>
               </w:rPr>
-              <w:t>Exemplo de um download bem-sucedido</w:t>
+              <w:t>Experiência 4: configurar um router comercial e implementar NAT</w:t>
             </w:r>
             <w:r>
               <w:rPr>
@@ -1034,7 +1675,7 @@
                 <w:noProof/>
                 <w:webHidden/>
               </w:rPr>
-              <w:instrText xml:space="preserve"> PAGEREF _Toc470203032 \h </w:instrText>
+              <w:instrText xml:space="preserve"> PAGEREF _Toc470205765 \h </w:instrText>
             </w:r>
             <w:r>
               <w:rPr>
@@ -1054,7 +1695,265 @@
                 <w:noProof/>
                 <w:webHidden/>
               </w:rPr>
-              <w:t>6</w:t>
+              <w:t>10</w:t>
+            </w:r>
+            <w:r>
+              <w:rPr>
+                <w:noProof/>
+                <w:webHidden/>
+              </w:rPr>
+              <w:fldChar w:fldCharType="end"/>
+            </w:r>
+          </w:hyperlink>
+        </w:p>
+        <w:p>
+          <w:pPr>
+            <w:pStyle w:val="ndice2"/>
+            <w:tabs>
+              <w:tab w:val="left" w:pos="880"/>
+              <w:tab w:val="right" w:leader="dot" w:pos="8494"/>
+            </w:tabs>
+            <w:rPr>
+              <w:rFonts w:eastAsiaTheme="minorEastAsia"/>
+              <w:noProof/>
+              <w:lang w:eastAsia="pt-PT"/>
+            </w:rPr>
+          </w:pPr>
+          <w:hyperlink w:anchor="_Toc470205766" w:history="1">
+            <w:r>
+              <w:rPr>
+                <w:rStyle w:val="Hiperligao"/>
+                <w:noProof/>
+              </w:rPr>
+              <w:t>3.5.</w:t>
+            </w:r>
+            <w:r>
+              <w:rPr>
+                <w:rFonts w:eastAsiaTheme="minorEastAsia"/>
+                <w:noProof/>
+                <w:lang w:eastAsia="pt-PT"/>
+              </w:rPr>
+              <w:tab/>
+            </w:r>
+            <w:r>
+              <w:rPr>
+                <w:rStyle w:val="Hiperligao"/>
+                <w:noProof/>
+              </w:rPr>
+              <w:t>Experiência 5: DNS</w:t>
+            </w:r>
+            <w:r>
+              <w:rPr>
+                <w:noProof/>
+                <w:webHidden/>
+              </w:rPr>
+              <w:tab/>
+            </w:r>
+            <w:r>
+              <w:rPr>
+                <w:noProof/>
+                <w:webHidden/>
+              </w:rPr>
+              <w:fldChar w:fldCharType="begin"/>
+            </w:r>
+            <w:r>
+              <w:rPr>
+                <w:noProof/>
+                <w:webHidden/>
+              </w:rPr>
+              <w:instrText xml:space="preserve"> PAGEREF _Toc470205766 \h </w:instrText>
+            </w:r>
+            <w:r>
+              <w:rPr>
+                <w:noProof/>
+                <w:webHidden/>
+              </w:rPr>
+            </w:r>
+            <w:r>
+              <w:rPr>
+                <w:noProof/>
+                <w:webHidden/>
+              </w:rPr>
+              <w:fldChar w:fldCharType="separate"/>
+            </w:r>
+            <w:r>
+              <w:rPr>
+                <w:noProof/>
+                <w:webHidden/>
+              </w:rPr>
+              <w:t>12</w:t>
+            </w:r>
+            <w:r>
+              <w:rPr>
+                <w:noProof/>
+                <w:webHidden/>
+              </w:rPr>
+              <w:fldChar w:fldCharType="end"/>
+            </w:r>
+          </w:hyperlink>
+        </w:p>
+        <w:p>
+          <w:pPr>
+            <w:pStyle w:val="ndice2"/>
+            <w:tabs>
+              <w:tab w:val="left" w:pos="880"/>
+              <w:tab w:val="right" w:leader="dot" w:pos="8494"/>
+            </w:tabs>
+            <w:rPr>
+              <w:rFonts w:eastAsiaTheme="minorEastAsia"/>
+              <w:noProof/>
+              <w:lang w:eastAsia="pt-PT"/>
+            </w:rPr>
+          </w:pPr>
+          <w:hyperlink w:anchor="_Toc470205767" w:history="1">
+            <w:r>
+              <w:rPr>
+                <w:rStyle w:val="Hiperligao"/>
+                <w:noProof/>
+              </w:rPr>
+              <w:t>3.6.</w:t>
+            </w:r>
+            <w:r>
+              <w:rPr>
+                <w:rFonts w:eastAsiaTheme="minorEastAsia"/>
+                <w:noProof/>
+                <w:lang w:eastAsia="pt-PT"/>
+              </w:rPr>
+              <w:tab/>
+            </w:r>
+            <w:r>
+              <w:rPr>
+                <w:rStyle w:val="Hiperligao"/>
+                <w:noProof/>
+              </w:rPr>
+              <w:t>Experiência 6: conexões TCP</w:t>
+            </w:r>
+            <w:r>
+              <w:rPr>
+                <w:noProof/>
+                <w:webHidden/>
+              </w:rPr>
+              <w:tab/>
+            </w:r>
+            <w:r>
+              <w:rPr>
+                <w:noProof/>
+                <w:webHidden/>
+              </w:rPr>
+              <w:fldChar w:fldCharType="begin"/>
+            </w:r>
+            <w:r>
+              <w:rPr>
+                <w:noProof/>
+                <w:webHidden/>
+              </w:rPr>
+              <w:instrText xml:space="preserve"> PAGEREF _Toc470205767 \h </w:instrText>
+            </w:r>
+            <w:r>
+              <w:rPr>
+                <w:noProof/>
+                <w:webHidden/>
+              </w:rPr>
+            </w:r>
+            <w:r>
+              <w:rPr>
+                <w:noProof/>
+                <w:webHidden/>
+              </w:rPr>
+              <w:fldChar w:fldCharType="separate"/>
+            </w:r>
+            <w:r>
+              <w:rPr>
+                <w:noProof/>
+                <w:webHidden/>
+              </w:rPr>
+              <w:t>13</w:t>
+            </w:r>
+            <w:r>
+              <w:rPr>
+                <w:noProof/>
+                <w:webHidden/>
+              </w:rPr>
+              <w:fldChar w:fldCharType="end"/>
+            </w:r>
+          </w:hyperlink>
+        </w:p>
+        <w:p>
+          <w:pPr>
+            <w:pStyle w:val="ndice2"/>
+            <w:tabs>
+              <w:tab w:val="left" w:pos="880"/>
+              <w:tab w:val="right" w:leader="dot" w:pos="8494"/>
+            </w:tabs>
+            <w:rPr>
+              <w:rFonts w:eastAsiaTheme="minorEastAsia"/>
+              <w:noProof/>
+              <w:lang w:eastAsia="pt-PT"/>
+            </w:rPr>
+          </w:pPr>
+          <w:hyperlink w:anchor="_Toc470205768" w:history="1">
+            <w:r>
+              <w:rPr>
+                <w:rStyle w:val="Hiperligao"/>
+                <w:noProof/>
+              </w:rPr>
+              <w:t>3.7.</w:t>
+            </w:r>
+            <w:r>
+              <w:rPr>
+                <w:rFonts w:eastAsiaTheme="minorEastAsia"/>
+                <w:noProof/>
+                <w:lang w:eastAsia="pt-PT"/>
+              </w:rPr>
+              <w:tab/>
+            </w:r>
+            <w:r>
+              <w:rPr>
+                <w:rStyle w:val="Hiperligao"/>
+                <w:noProof/>
+              </w:rPr>
+              <w:t>Experiência 7: implementar NAT em Linux</w:t>
+            </w:r>
+            <w:r>
+              <w:rPr>
+                <w:noProof/>
+                <w:webHidden/>
+              </w:rPr>
+              <w:tab/>
+            </w:r>
+            <w:r>
+              <w:rPr>
+                <w:noProof/>
+                <w:webHidden/>
+              </w:rPr>
+              <w:fldChar w:fldCharType="begin"/>
+            </w:r>
+            <w:r>
+              <w:rPr>
+                <w:noProof/>
+                <w:webHidden/>
+              </w:rPr>
+              <w:instrText xml:space="preserve"> PAGEREF _Toc470205768 \h </w:instrText>
+            </w:r>
+            <w:r>
+              <w:rPr>
+                <w:noProof/>
+                <w:webHidden/>
+              </w:rPr>
+            </w:r>
+            <w:r>
+              <w:rPr>
+                <w:noProof/>
+                <w:webHidden/>
+              </w:rPr>
+              <w:fldChar w:fldCharType="separate"/>
+            </w:r>
+            <w:r>
+              <w:rPr>
+                <w:noProof/>
+                <w:webHidden/>
+              </w:rPr>
+              <w:t>13</w:t>
             </w:r>
             <w:r>
               <w:rPr>
@@ -1078,13 +1977,13 @@
               <w:lang w:eastAsia="pt-PT"/>
             </w:rPr>
           </w:pPr>
-          <w:hyperlink w:anchor="_Toc470203033" w:history="1">
+          <w:hyperlink w:anchor="_Toc470205769" w:history="1">
             <w:r>
               <w:rPr>
                 <w:rStyle w:val="Hiperligao"/>
                 <w:noProof/>
               </w:rPr>
-              <w:t>3.</w:t>
+              <w:t>4.</w:t>
             </w:r>
             <w:r>
               <w:rPr>
@@ -1099,7 +1998,7 @@
                 <w:rStyle w:val="Hiperligao"/>
                 <w:noProof/>
               </w:rPr>
-              <w:t>Parte 2 – Configuração de Análise da Rede</w:t>
+              <w:t>Conclusões</w:t>
             </w:r>
             <w:r>
               <w:rPr>
@@ -1120,869 +2019,7 @@
                 <w:noProof/>
                 <w:webHidden/>
               </w:rPr>
-              <w:instrText xml:space="preserve"> PAGEREF _Toc470203033 \h </w:instrText>
-            </w:r>
-            <w:r>
-              <w:rPr>
-                <w:noProof/>
-                <w:webHidden/>
-              </w:rPr>
-            </w:r>
-            <w:r>
-              <w:rPr>
-                <w:noProof/>
-                <w:webHidden/>
-              </w:rPr>
-              <w:fldChar w:fldCharType="separate"/>
-            </w:r>
-            <w:r>
-              <w:rPr>
-                <w:noProof/>
-                <w:webHidden/>
-              </w:rPr>
-              <w:t>7</w:t>
-            </w:r>
-            <w:r>
-              <w:rPr>
-                <w:noProof/>
-                <w:webHidden/>
-              </w:rPr>
-              <w:fldChar w:fldCharType="end"/>
-            </w:r>
-          </w:hyperlink>
-        </w:p>
-        <w:p>
-          <w:pPr>
-            <w:pStyle w:val="ndice2"/>
-            <w:tabs>
-              <w:tab w:val="left" w:pos="880"/>
-              <w:tab w:val="right" w:leader="dot" w:pos="8494"/>
-            </w:tabs>
-            <w:rPr>
-              <w:rFonts w:eastAsiaTheme="minorEastAsia"/>
-              <w:noProof/>
-              <w:lang w:eastAsia="pt-PT"/>
-            </w:rPr>
-          </w:pPr>
-          <w:hyperlink w:anchor="_Toc470203034" w:history="1">
-            <w:r>
-              <w:rPr>
-                <w:rStyle w:val="Hiperligao"/>
-                <w:noProof/>
-              </w:rPr>
-              <w:t>3.1.</w:t>
-            </w:r>
-            <w:r>
-              <w:rPr>
-                <w:rFonts w:eastAsiaTheme="minorEastAsia"/>
-                <w:noProof/>
-                <w:lang w:eastAsia="pt-PT"/>
-              </w:rPr>
-              <w:tab/>
-            </w:r>
-            <w:r>
-              <w:rPr>
-                <w:rStyle w:val="Hiperligao"/>
-                <w:noProof/>
-              </w:rPr>
-              <w:t>Experiência 1: configurar uma rede IP</w:t>
-            </w:r>
-            <w:r>
-              <w:rPr>
-                <w:noProof/>
-                <w:webHidden/>
-              </w:rPr>
-              <w:tab/>
-            </w:r>
-            <w:r>
-              <w:rPr>
-                <w:noProof/>
-                <w:webHidden/>
-              </w:rPr>
-              <w:fldChar w:fldCharType="begin"/>
-            </w:r>
-            <w:r>
-              <w:rPr>
-                <w:noProof/>
-                <w:webHidden/>
-              </w:rPr>
-              <w:instrText xml:space="preserve"> PAGEREF _Toc470203034 \h </w:instrText>
-            </w:r>
-            <w:r>
-              <w:rPr>
-                <w:noProof/>
-                <w:webHidden/>
-              </w:rPr>
-            </w:r>
-            <w:r>
-              <w:rPr>
-                <w:noProof/>
-                <w:webHidden/>
-              </w:rPr>
-              <w:fldChar w:fldCharType="separate"/>
-            </w:r>
-            <w:r>
-              <w:rPr>
-                <w:noProof/>
-                <w:webHidden/>
-              </w:rPr>
-              <w:t>7</w:t>
-            </w:r>
-            <w:r>
-              <w:rPr>
-                <w:noProof/>
-                <w:webHidden/>
-              </w:rPr>
-              <w:fldChar w:fldCharType="end"/>
-            </w:r>
-          </w:hyperlink>
-        </w:p>
-        <w:p>
-          <w:pPr>
-            <w:pStyle w:val="ndice2"/>
-            <w:tabs>
-              <w:tab w:val="left" w:pos="880"/>
-              <w:tab w:val="right" w:leader="dot" w:pos="8494"/>
-            </w:tabs>
-            <w:rPr>
-              <w:rFonts w:eastAsiaTheme="minorEastAsia"/>
-              <w:noProof/>
-              <w:lang w:eastAsia="pt-PT"/>
-            </w:rPr>
-          </w:pPr>
-          <w:hyperlink w:anchor="_Toc470203035" w:history="1">
-            <w:r>
-              <w:rPr>
-                <w:rStyle w:val="Hiperligao"/>
-                <w:noProof/>
-              </w:rPr>
-              <w:t>3.2.</w:t>
-            </w:r>
-            <w:r>
-              <w:rPr>
-                <w:rFonts w:eastAsiaTheme="minorEastAsia"/>
-                <w:noProof/>
-                <w:lang w:eastAsia="pt-PT"/>
-              </w:rPr>
-              <w:tab/>
-            </w:r>
-            <w:r>
-              <w:rPr>
-                <w:rStyle w:val="Hiperligao"/>
-                <w:noProof/>
-              </w:rPr>
-              <w:t>Experiência 2: implementar duas redes virtuais num switch</w:t>
-            </w:r>
-            <w:r>
-              <w:rPr>
-                <w:noProof/>
-                <w:webHidden/>
-              </w:rPr>
-              <w:tab/>
-            </w:r>
-            <w:r>
-              <w:rPr>
-                <w:noProof/>
-                <w:webHidden/>
-              </w:rPr>
-              <w:fldChar w:fldCharType="begin"/>
-            </w:r>
-            <w:r>
-              <w:rPr>
-                <w:noProof/>
-                <w:webHidden/>
-              </w:rPr>
-              <w:instrText xml:space="preserve"> PAGEREF _Toc470203035 \h </w:instrText>
-            </w:r>
-            <w:r>
-              <w:rPr>
-                <w:noProof/>
-                <w:webHidden/>
-              </w:rPr>
-            </w:r>
-            <w:r>
-              <w:rPr>
-                <w:noProof/>
-                <w:webHidden/>
-              </w:rPr>
-              <w:fldChar w:fldCharType="separate"/>
-            </w:r>
-            <w:r>
-              <w:rPr>
-                <w:noProof/>
-                <w:webHidden/>
-              </w:rPr>
-              <w:t>8</w:t>
-            </w:r>
-            <w:r>
-              <w:rPr>
-                <w:noProof/>
-                <w:webHidden/>
-              </w:rPr>
-              <w:fldChar w:fldCharType="end"/>
-            </w:r>
-          </w:hyperlink>
-        </w:p>
-        <w:p>
-          <w:pPr>
-            <w:pStyle w:val="ndice2"/>
-            <w:tabs>
-              <w:tab w:val="left" w:pos="880"/>
-              <w:tab w:val="right" w:leader="dot" w:pos="8494"/>
-            </w:tabs>
-            <w:rPr>
-              <w:rFonts w:eastAsiaTheme="minorEastAsia"/>
-              <w:noProof/>
-              <w:lang w:eastAsia="pt-PT"/>
-            </w:rPr>
-          </w:pPr>
-          <w:hyperlink w:anchor="_Toc470203036" w:history="1">
-            <w:r>
-              <w:rPr>
-                <w:rStyle w:val="Hiperligao"/>
-                <w:noProof/>
-              </w:rPr>
-              <w:t>3.3.</w:t>
-            </w:r>
-            <w:r>
-              <w:rPr>
-                <w:rFonts w:eastAsiaTheme="minorEastAsia"/>
-                <w:noProof/>
-                <w:lang w:eastAsia="pt-PT"/>
-              </w:rPr>
-              <w:tab/>
-            </w:r>
-            <w:r>
-              <w:rPr>
-                <w:rStyle w:val="Hiperligao"/>
-                <w:noProof/>
-              </w:rPr>
-              <w:t>Experiência 3: configurar um router em Linux</w:t>
-            </w:r>
-            <w:r>
-              <w:rPr>
-                <w:noProof/>
-                <w:webHidden/>
-              </w:rPr>
-              <w:tab/>
-            </w:r>
-            <w:r>
-              <w:rPr>
-                <w:noProof/>
-                <w:webHidden/>
-              </w:rPr>
-              <w:fldChar w:fldCharType="begin"/>
-            </w:r>
-            <w:r>
-              <w:rPr>
-                <w:noProof/>
-                <w:webHidden/>
-              </w:rPr>
-              <w:instrText xml:space="preserve"> PAGEREF _Toc470203036 \h </w:instrText>
-            </w:r>
-            <w:r>
-              <w:rPr>
-                <w:noProof/>
-                <w:webHidden/>
-              </w:rPr>
-            </w:r>
-            <w:r>
-              <w:rPr>
-                <w:noProof/>
-                <w:webHidden/>
-              </w:rPr>
-              <w:fldChar w:fldCharType="separate"/>
-            </w:r>
-            <w:r>
-              <w:rPr>
-                <w:noProof/>
-                <w:webHidden/>
-              </w:rPr>
-              <w:t>8</w:t>
-            </w:r>
-            <w:r>
-              <w:rPr>
-                <w:noProof/>
-                <w:webHidden/>
-              </w:rPr>
-              <w:fldChar w:fldCharType="end"/>
-            </w:r>
-          </w:hyperlink>
-        </w:p>
-        <w:p>
-          <w:pPr>
-            <w:pStyle w:val="ndice3"/>
-            <w:tabs>
-              <w:tab w:val="left" w:pos="1320"/>
-              <w:tab w:val="right" w:leader="dot" w:pos="8494"/>
-            </w:tabs>
-            <w:rPr>
-              <w:rFonts w:eastAsiaTheme="minorEastAsia"/>
-              <w:noProof/>
-              <w:lang w:eastAsia="pt-PT"/>
-            </w:rPr>
-          </w:pPr>
-          <w:hyperlink w:anchor="_Toc470203037" w:history="1">
-            <w:r>
-              <w:rPr>
-                <w:rStyle w:val="Hiperligao"/>
-                <w:noProof/>
-                <w:lang w:val="en-US"/>
-              </w:rPr>
-              <w:t>3.3.1.</w:t>
-            </w:r>
-            <w:r>
-              <w:rPr>
-                <w:rFonts w:eastAsiaTheme="minorEastAsia"/>
-                <w:noProof/>
-                <w:lang w:eastAsia="pt-PT"/>
-              </w:rPr>
-              <w:tab/>
-            </w:r>
-            <w:r>
-              <w:rPr>
-                <w:rStyle w:val="Hiperligao"/>
-                <w:noProof/>
-                <w:lang w:val="en-US"/>
-              </w:rPr>
-              <w:t>Resultados da experiência</w:t>
-            </w:r>
-            <w:r>
-              <w:rPr>
-                <w:noProof/>
-                <w:webHidden/>
-              </w:rPr>
-              <w:tab/>
-            </w:r>
-            <w:r>
-              <w:rPr>
-                <w:noProof/>
-                <w:webHidden/>
-              </w:rPr>
-              <w:fldChar w:fldCharType="begin"/>
-            </w:r>
-            <w:r>
-              <w:rPr>
-                <w:noProof/>
-                <w:webHidden/>
-              </w:rPr>
-              <w:instrText xml:space="preserve"> PAGEREF _Toc470203037 \h </w:instrText>
-            </w:r>
-            <w:r>
-              <w:rPr>
-                <w:noProof/>
-                <w:webHidden/>
-              </w:rPr>
-            </w:r>
-            <w:r>
-              <w:rPr>
-                <w:noProof/>
-                <w:webHidden/>
-              </w:rPr>
-              <w:fldChar w:fldCharType="separate"/>
-            </w:r>
-            <w:r>
-              <w:rPr>
-                <w:noProof/>
-                <w:webHidden/>
-              </w:rPr>
-              <w:t>9</w:t>
-            </w:r>
-            <w:r>
-              <w:rPr>
-                <w:noProof/>
-                <w:webHidden/>
-              </w:rPr>
-              <w:fldChar w:fldCharType="end"/>
-            </w:r>
-          </w:hyperlink>
-        </w:p>
-        <w:p>
-          <w:pPr>
-            <w:pStyle w:val="ndice3"/>
-            <w:tabs>
-              <w:tab w:val="left" w:pos="1320"/>
-              <w:tab w:val="right" w:leader="dot" w:pos="8494"/>
-            </w:tabs>
-            <w:rPr>
-              <w:rFonts w:eastAsiaTheme="minorEastAsia"/>
-              <w:noProof/>
-              <w:lang w:eastAsia="pt-PT"/>
-            </w:rPr>
-          </w:pPr>
-          <w:hyperlink w:anchor="_Toc470203038" w:history="1">
-            <w:r>
-              <w:rPr>
-                <w:rStyle w:val="Hiperligao"/>
-                <w:noProof/>
-              </w:rPr>
-              <w:t>3.3.2.</w:t>
-            </w:r>
-            <w:r>
-              <w:rPr>
-                <w:rFonts w:eastAsiaTheme="minorEastAsia"/>
-                <w:noProof/>
-                <w:lang w:eastAsia="pt-PT"/>
-              </w:rPr>
-              <w:tab/>
-            </w:r>
-            <w:r>
-              <w:rPr>
-                <w:rStyle w:val="Hiperligao"/>
-                <w:noProof/>
-              </w:rPr>
-              <w:t>Endereços MAC e endereços IP dos pacotes ICMP</w:t>
-            </w:r>
-            <w:r>
-              <w:rPr>
-                <w:noProof/>
-                <w:webHidden/>
-              </w:rPr>
-              <w:tab/>
-            </w:r>
-            <w:r>
-              <w:rPr>
-                <w:noProof/>
-                <w:webHidden/>
-              </w:rPr>
-              <w:fldChar w:fldCharType="begin"/>
-            </w:r>
-            <w:r>
-              <w:rPr>
-                <w:noProof/>
-                <w:webHidden/>
-              </w:rPr>
-              <w:instrText xml:space="preserve"> PAGEREF _Toc470203038 \h </w:instrText>
-            </w:r>
-            <w:r>
-              <w:rPr>
-                <w:noProof/>
-                <w:webHidden/>
-              </w:rPr>
-            </w:r>
-            <w:r>
-              <w:rPr>
-                <w:noProof/>
-                <w:webHidden/>
-              </w:rPr>
-              <w:fldChar w:fldCharType="separate"/>
-            </w:r>
-            <w:r>
-              <w:rPr>
-                <w:noProof/>
-                <w:webHidden/>
-              </w:rPr>
-              <w:t>10</w:t>
-            </w:r>
-            <w:r>
-              <w:rPr>
-                <w:noProof/>
-                <w:webHidden/>
-              </w:rPr>
-              <w:fldChar w:fldCharType="end"/>
-            </w:r>
-          </w:hyperlink>
-        </w:p>
-        <w:p>
-          <w:pPr>
-            <w:pStyle w:val="ndice2"/>
-            <w:tabs>
-              <w:tab w:val="left" w:pos="880"/>
-              <w:tab w:val="right" w:leader="dot" w:pos="8494"/>
-            </w:tabs>
-            <w:rPr>
-              <w:rFonts w:eastAsiaTheme="minorEastAsia"/>
-              <w:noProof/>
-              <w:lang w:eastAsia="pt-PT"/>
-            </w:rPr>
-          </w:pPr>
-          <w:hyperlink w:anchor="_Toc470203039" w:history="1">
-            <w:r>
-              <w:rPr>
-                <w:rStyle w:val="Hiperligao"/>
-                <w:noProof/>
-              </w:rPr>
-              <w:t>3.4.</w:t>
-            </w:r>
-            <w:r>
-              <w:rPr>
-                <w:rFonts w:eastAsiaTheme="minorEastAsia"/>
-                <w:noProof/>
-                <w:lang w:eastAsia="pt-PT"/>
-              </w:rPr>
-              <w:tab/>
-            </w:r>
-            <w:r>
-              <w:rPr>
-                <w:rStyle w:val="Hiperligao"/>
-                <w:noProof/>
-              </w:rPr>
-              <w:t>Experiência 4: configurar um router comercial e implementar NAT</w:t>
-            </w:r>
-            <w:r>
-              <w:rPr>
-                <w:noProof/>
-                <w:webHidden/>
-              </w:rPr>
-              <w:tab/>
-            </w:r>
-            <w:r>
-              <w:rPr>
-                <w:noProof/>
-                <w:webHidden/>
-              </w:rPr>
-              <w:fldChar w:fldCharType="begin"/>
-            </w:r>
-            <w:r>
-              <w:rPr>
-                <w:noProof/>
-                <w:webHidden/>
-              </w:rPr>
-              <w:instrText xml:space="preserve"> PAGEREF _Toc470203039 \h </w:instrText>
-            </w:r>
-            <w:r>
-              <w:rPr>
-                <w:noProof/>
-                <w:webHidden/>
-              </w:rPr>
-            </w:r>
-            <w:r>
-              <w:rPr>
-                <w:noProof/>
-                <w:webHidden/>
-              </w:rPr>
-              <w:fldChar w:fldCharType="separate"/>
-            </w:r>
-            <w:r>
-              <w:rPr>
-                <w:noProof/>
-                <w:webHidden/>
-              </w:rPr>
-              <w:t>10</w:t>
-            </w:r>
-            <w:r>
-              <w:rPr>
-                <w:noProof/>
-                <w:webHidden/>
-              </w:rPr>
-              <w:fldChar w:fldCharType="end"/>
-            </w:r>
-          </w:hyperlink>
-        </w:p>
-        <w:p>
-          <w:pPr>
-            <w:pStyle w:val="ndice2"/>
-            <w:tabs>
-              <w:tab w:val="left" w:pos="880"/>
-              <w:tab w:val="right" w:leader="dot" w:pos="8494"/>
-            </w:tabs>
-            <w:rPr>
-              <w:rFonts w:eastAsiaTheme="minorEastAsia"/>
-              <w:noProof/>
-              <w:lang w:eastAsia="pt-PT"/>
-            </w:rPr>
-          </w:pPr>
-          <w:hyperlink w:anchor="_Toc470203040" w:history="1">
-            <w:r>
-              <w:rPr>
-                <w:rStyle w:val="Hiperligao"/>
-                <w:noProof/>
-              </w:rPr>
-              <w:t>3.5.</w:t>
-            </w:r>
-            <w:r>
-              <w:rPr>
-                <w:rFonts w:eastAsiaTheme="minorEastAsia"/>
-                <w:noProof/>
-                <w:lang w:eastAsia="pt-PT"/>
-              </w:rPr>
-              <w:tab/>
-            </w:r>
-            <w:r>
-              <w:rPr>
-                <w:rStyle w:val="Hiperligao"/>
-                <w:noProof/>
-              </w:rPr>
-              <w:t>Experiência 5: DNS</w:t>
-            </w:r>
-            <w:r>
-              <w:rPr>
-                <w:noProof/>
-                <w:webHidden/>
-              </w:rPr>
-              <w:tab/>
-            </w:r>
-            <w:r>
-              <w:rPr>
-                <w:noProof/>
-                <w:webHidden/>
-              </w:rPr>
-              <w:fldChar w:fldCharType="begin"/>
-            </w:r>
-            <w:r>
-              <w:rPr>
-                <w:noProof/>
-                <w:webHidden/>
-              </w:rPr>
-              <w:instrText xml:space="preserve"> PAGEREF _Toc470203040 \h </w:instrText>
-            </w:r>
-            <w:r>
-              <w:rPr>
-                <w:noProof/>
-                <w:webHidden/>
-              </w:rPr>
-            </w:r>
-            <w:r>
-              <w:rPr>
-                <w:noProof/>
-                <w:webHidden/>
-              </w:rPr>
-              <w:fldChar w:fldCharType="separate"/>
-            </w:r>
-            <w:r>
-              <w:rPr>
-                <w:noProof/>
-                <w:webHidden/>
-              </w:rPr>
-              <w:t>12</w:t>
-            </w:r>
-            <w:r>
-              <w:rPr>
-                <w:noProof/>
-                <w:webHidden/>
-              </w:rPr>
-              <w:fldChar w:fldCharType="end"/>
-            </w:r>
-          </w:hyperlink>
-        </w:p>
-        <w:p>
-          <w:pPr>
-            <w:pStyle w:val="ndice2"/>
-            <w:tabs>
-              <w:tab w:val="left" w:pos="880"/>
-              <w:tab w:val="right" w:leader="dot" w:pos="8494"/>
-            </w:tabs>
-            <w:rPr>
-              <w:rFonts w:eastAsiaTheme="minorEastAsia"/>
-              <w:noProof/>
-              <w:lang w:eastAsia="pt-PT"/>
-            </w:rPr>
-          </w:pPr>
-          <w:hyperlink w:anchor="_Toc470203041" w:history="1">
-            <w:r>
-              <w:rPr>
-                <w:rStyle w:val="Hiperligao"/>
-                <w:noProof/>
-              </w:rPr>
-              <w:t>3.6.</w:t>
-            </w:r>
-            <w:r>
-              <w:rPr>
-                <w:rFonts w:eastAsiaTheme="minorEastAsia"/>
-                <w:noProof/>
-                <w:lang w:eastAsia="pt-PT"/>
-              </w:rPr>
-              <w:tab/>
-            </w:r>
-            <w:r>
-              <w:rPr>
-                <w:rStyle w:val="Hiperligao"/>
-                <w:noProof/>
-              </w:rPr>
-              <w:t>Experiência 6: conexões TCP</w:t>
-            </w:r>
-            <w:r>
-              <w:rPr>
-                <w:noProof/>
-                <w:webHidden/>
-              </w:rPr>
-              <w:tab/>
-            </w:r>
-            <w:r>
-              <w:rPr>
-                <w:noProof/>
-                <w:webHidden/>
-              </w:rPr>
-              <w:fldChar w:fldCharType="begin"/>
-            </w:r>
-            <w:r>
-              <w:rPr>
-                <w:noProof/>
-                <w:webHidden/>
-              </w:rPr>
-              <w:instrText xml:space="preserve"> PAGEREF _Toc470203041 \h </w:instrText>
-            </w:r>
-            <w:r>
-              <w:rPr>
-                <w:noProof/>
-                <w:webHidden/>
-              </w:rPr>
-            </w:r>
-            <w:r>
-              <w:rPr>
-                <w:noProof/>
-                <w:webHidden/>
-              </w:rPr>
-              <w:fldChar w:fldCharType="separate"/>
-            </w:r>
-            <w:r>
-              <w:rPr>
-                <w:noProof/>
-                <w:webHidden/>
-              </w:rPr>
-              <w:t>13</w:t>
-            </w:r>
-            <w:r>
-              <w:rPr>
-                <w:noProof/>
-                <w:webHidden/>
-              </w:rPr>
-              <w:fldChar w:fldCharType="end"/>
-            </w:r>
-          </w:hyperlink>
-        </w:p>
-        <w:p>
-          <w:pPr>
-            <w:pStyle w:val="ndice2"/>
-            <w:tabs>
-              <w:tab w:val="left" w:pos="880"/>
-              <w:tab w:val="right" w:leader="dot" w:pos="8494"/>
-            </w:tabs>
-            <w:rPr>
-              <w:rFonts w:eastAsiaTheme="minorEastAsia"/>
-              <w:noProof/>
-              <w:lang w:eastAsia="pt-PT"/>
-            </w:rPr>
-          </w:pPr>
-          <w:hyperlink w:anchor="_Toc470203042" w:history="1">
-            <w:r>
-              <w:rPr>
-                <w:rStyle w:val="Hiperligao"/>
-                <w:noProof/>
-              </w:rPr>
-              <w:t>3.7.</w:t>
-            </w:r>
-            <w:r>
-              <w:rPr>
-                <w:rFonts w:eastAsiaTheme="minorEastAsia"/>
-                <w:noProof/>
-                <w:lang w:eastAsia="pt-PT"/>
-              </w:rPr>
-              <w:tab/>
-            </w:r>
-            <w:r>
-              <w:rPr>
-                <w:rStyle w:val="Hiperligao"/>
-                <w:noProof/>
-              </w:rPr>
-              <w:t>Experiência 7: implementar NAT em Linux</w:t>
-            </w:r>
-            <w:r>
-              <w:rPr>
-                <w:noProof/>
-                <w:webHidden/>
-              </w:rPr>
-              <w:tab/>
-            </w:r>
-            <w:r>
-              <w:rPr>
-                <w:noProof/>
-                <w:webHidden/>
-              </w:rPr>
-              <w:fldChar w:fldCharType="begin"/>
-            </w:r>
-            <w:r>
-              <w:rPr>
-                <w:noProof/>
-                <w:webHidden/>
-              </w:rPr>
-              <w:instrText xml:space="preserve"> PAGEREF _Toc470203042 \h </w:instrText>
-            </w:r>
-            <w:r>
-              <w:rPr>
-                <w:noProof/>
-                <w:webHidden/>
-              </w:rPr>
-            </w:r>
-            <w:r>
-              <w:rPr>
-                <w:noProof/>
-                <w:webHidden/>
-              </w:rPr>
-              <w:fldChar w:fldCharType="separate"/>
-            </w:r>
-            <w:r>
-              <w:rPr>
-                <w:noProof/>
-                <w:webHidden/>
-              </w:rPr>
-              <w:t>13</w:t>
-            </w:r>
-            <w:r>
-              <w:rPr>
-                <w:noProof/>
-                <w:webHidden/>
-              </w:rPr>
-              <w:fldChar w:fldCharType="end"/>
-            </w:r>
-          </w:hyperlink>
-        </w:p>
-        <w:p>
-          <w:pPr>
-            <w:pStyle w:val="ndice1"/>
-            <w:tabs>
-              <w:tab w:val="left" w:pos="440"/>
-              <w:tab w:val="right" w:leader="dot" w:pos="8494"/>
-            </w:tabs>
-            <w:rPr>
-              <w:rFonts w:eastAsiaTheme="minorEastAsia"/>
-              <w:noProof/>
-              <w:lang w:eastAsia="pt-PT"/>
-            </w:rPr>
-          </w:pPr>
-          <w:hyperlink w:anchor="_Toc470203043" w:history="1">
-            <w:r>
-              <w:rPr>
-                <w:rStyle w:val="Hiperligao"/>
-                <w:noProof/>
-              </w:rPr>
-              <w:t>4.</w:t>
-            </w:r>
-            <w:r>
-              <w:rPr>
-                <w:rFonts w:eastAsiaTheme="minorEastAsia"/>
-                <w:noProof/>
-                <w:lang w:eastAsia="pt-PT"/>
-              </w:rPr>
-              <w:tab/>
-            </w:r>
-            <w:r>
-              <w:rPr>
-                <w:rStyle w:val="Hiperligao"/>
-                <w:noProof/>
-              </w:rPr>
-              <w:t>Conclusões</w:t>
-            </w:r>
-            <w:r>
-              <w:rPr>
-                <w:noProof/>
-                <w:webHidden/>
-              </w:rPr>
-              <w:tab/>
-            </w:r>
-            <w:r>
-              <w:rPr>
-                <w:noProof/>
-                <w:webHidden/>
-              </w:rPr>
-              <w:fldChar w:fldCharType="begin"/>
-            </w:r>
-            <w:r>
-              <w:rPr>
-                <w:noProof/>
-                <w:webHidden/>
-              </w:rPr>
-              <w:instrText xml:space="preserve"> PAGEREF _Toc470203043 \h </w:instrText>
+              <w:instrText xml:space="preserve"> PAGEREF _Toc470205769 \h </w:instrText>
             </w:r>
             <w:r>
               <w:rPr>
@@ -2052,7 +2089,7 @@
           <w:numId w:val="1"/>
         </w:numPr>
       </w:pPr>
-      <w:bookmarkStart w:id="2" w:name="_Toc470203027"/>
+      <w:bookmarkStart w:id="2" w:name="_Toc470205753"/>
       <w:r>
         <w:lastRenderedPageBreak/>
         <w:t>Introdução</w:t>
@@ -2200,7 +2237,7 @@
           <w:numId w:val="1"/>
         </w:numPr>
       </w:pPr>
-      <w:bookmarkStart w:id="3" w:name="_Toc470203028"/>
+      <w:bookmarkStart w:id="3" w:name="_Toc470205754"/>
       <w:r>
         <w:t>Parte 1 – Aplicação de Download</w:t>
       </w:r>
@@ -2411,59 +2448,17 @@
         </w:rPr>
         <w:t xml:space="preserve">. O módulo </w:t>
       </w:r>
-      <w:r>
-        <w:rPr>
-          <w:rFonts w:ascii="Calibri" w:hAnsi="Calibri" w:cs="Calibri"/>
-          <w:i/>
-          <w:iCs/>
-          <w:lang w:val="pt"/>
-        </w:rPr>
-        <w:fldChar w:fldCharType="begin"/>
-      </w:r>
-      <w:r>
-        <w:rPr>
-          <w:rFonts w:ascii="Calibri" w:hAnsi="Calibri" w:cs="Calibri"/>
-          <w:i/>
-          <w:iCs/>
-          <w:lang w:val="pt"/>
-        </w:rPr>
-        <w:instrText>HYPERLINK "C:\\Users\\Admin\\Downloads\\ftp.c"</w:instrText>
-      </w:r>
-      <w:r>
-        <w:rPr>
-          <w:rFonts w:ascii="Calibri" w:hAnsi="Calibri" w:cs="Calibri"/>
-          <w:i/>
-          <w:iCs/>
-          <w:lang w:val="pt"/>
-        </w:rPr>
-      </w:r>
-      <w:r>
-        <w:rPr>
-          <w:rFonts w:ascii="Calibri" w:hAnsi="Calibri" w:cs="Calibri"/>
-          <w:i/>
-          <w:iCs/>
-          <w:lang w:val="pt"/>
-        </w:rPr>
-        <w:fldChar w:fldCharType="separate"/>
-      </w:r>
-      <w:r>
-        <w:rPr>
-          <w:rFonts w:ascii="Calibri" w:hAnsi="Calibri" w:cs="Calibri"/>
-          <w:i/>
-          <w:iCs/>
-          <w:lang w:val="pt"/>
-        </w:rPr>
-        <w:t>ftp.c</w:t>
-      </w:r>
-      <w:r>
-        <w:rPr>
-          <w:rFonts w:ascii="Calibri" w:hAnsi="Calibri" w:cs="Calibri"/>
-          <w:i/>
-          <w:iCs/>
-          <w:lang w:val="pt"/>
-        </w:rPr>
-        <w:fldChar w:fldCharType="end"/>
-      </w:r>
+      <w:hyperlink r:id="rId10" w:history="1">
+        <w:r>
+          <w:rPr>
+            <w:rFonts w:ascii="Calibri" w:hAnsi="Calibri" w:cs="Calibri"/>
+            <w:i/>
+            <w:iCs/>
+            <w:lang w:val="pt"/>
+          </w:rPr>
+          <w:t>ftp.c</w:t>
+        </w:r>
+      </w:hyperlink>
       <w:r>
         <w:rPr>
           <w:rFonts w:ascii="Calibri" w:hAnsi="Calibri" w:cs="Calibri"/>
@@ -2536,7 +2531,7 @@
           <w:i/>
         </w:rPr>
       </w:pPr>
-      <w:bookmarkStart w:id="4" w:name="_Toc470203029"/>
+      <w:bookmarkStart w:id="4" w:name="_Toc470205755"/>
       <w:r>
         <w:rPr>
           <w:i/>
@@ -3002,7 +2997,7 @@
                     </pic:cNvPicPr>
                   </pic:nvPicPr>
                   <pic:blipFill>
-                    <a:blip r:embed="rId10">
+                    <a:blip r:embed="rId11">
                       <a:extLst>
                         <a:ext uri="{28A0092B-C50C-407E-A947-70E740481C1C}">
                           <a14:useLocalDpi xmlns:a14="http://schemas.microsoft.com/office/drawing/2010/main" val="0"/>
@@ -3220,7 +3215,7 @@
           <w:numId w:val="1"/>
         </w:numPr>
       </w:pPr>
-      <w:bookmarkStart w:id="5" w:name="_Toc470203030"/>
+      <w:bookmarkStart w:id="5" w:name="_Toc470205756"/>
       <w:r>
         <w:rPr>
           <w:i/>
@@ -3302,7 +3297,7 @@
                     </pic:cNvPicPr>
                   </pic:nvPicPr>
                   <pic:blipFill>
-                    <a:blip r:embed="rId11">
+                    <a:blip r:embed="rId12">
                       <a:extLst>
                         <a:ext uri="{28A0092B-C50C-407E-A947-70E740481C1C}">
                           <a14:useLocalDpi xmlns:a14="http://schemas.microsoft.com/office/drawing/2010/main" val="0"/>
@@ -3853,8 +3848,7 @@
           <w:numId w:val="1"/>
         </w:numPr>
       </w:pPr>
-      <w:bookmarkStart w:id="6" w:name="_Toc470203031"/>
-      <w:proofErr w:type="spellStart"/>
+      <w:bookmarkStart w:id="6" w:name="_Toc470205757"/>
       <w:r>
         <w:rPr>
           <w:i/>
@@ -3862,7 +3856,6 @@
         <w:t>main.c</w:t>
       </w:r>
       <w:bookmarkEnd w:id="6"/>
-      <w:proofErr w:type="spellEnd"/>
     </w:p>
     <w:p>
       <w:pPr>
@@ -3998,7 +3991,6 @@
         </w:rPr>
         <w:t>uza a password do modo anónimo.</w:t>
       </w:r>
-      <w:bookmarkStart w:id="7" w:name="_Toc470203032"/>
     </w:p>
     <w:p>
       <w:pPr>
@@ -4008,6 +4000,7 @@
           <w:numId w:val="1"/>
         </w:numPr>
       </w:pPr>
+      <w:bookmarkStart w:id="7" w:name="_Toc470205758"/>
       <w:r>
         <w:t xml:space="preserve">Exemplo de um </w:t>
       </w:r>
@@ -4062,7 +4055,7 @@
         </w:rPr>
         <w:t xml:space="preserve"> </w:t>
       </w:r>
-      <w:hyperlink r:id="rId12" w:history="1">
+      <w:hyperlink r:id="rId13" w:history="1">
         <w:r>
           <w:rPr>
             <w:rFonts w:ascii="Calibri" w:hAnsi="Calibri" w:cs="Calibri"/>
@@ -4236,7 +4229,7 @@
                     </pic:cNvPicPr>
                   </pic:nvPicPr>
                   <pic:blipFill>
-                    <a:blip r:embed="rId13">
+                    <a:blip r:embed="rId14">
                       <a:extLst>
                         <a:ext uri="{28A0092B-C50C-407E-A947-70E740481C1C}">
                           <a14:useLocalDpi xmlns:a14="http://schemas.microsoft.com/office/drawing/2010/main" val="0"/>
@@ -4276,24 +4269,14 @@
       <w:r>
         <w:t xml:space="preserve">Figura </w:t>
       </w:r>
-      <w:r>
-        <w:fldChar w:fldCharType="begin"/>
-      </w:r>
-      <w:r>
-        <w:instrText xml:space="preserve"> SEQ Figura \* ARABIC </w:instrText>
-      </w:r>
-      <w:r>
-        <w:fldChar w:fldCharType="separate"/>
-      </w:r>
-      <w:r>
-        <w:rPr>
-          <w:noProof/>
-        </w:rPr>
-        <w:t>1</w:t>
-      </w:r>
-      <w:r>
-        <w:fldChar w:fldCharType="end"/>
-      </w:r>
+      <w:fldSimple w:instr=" SEQ Figura \* ARABIC ">
+        <w:r>
+          <w:rPr>
+            <w:noProof/>
+          </w:rPr>
+          <w:t>1</w:t>
+        </w:r>
+      </w:fldSimple>
       <w:r>
         <w:t xml:space="preserve"> - Output na consola da execução da aplicação de download FTP</w:t>
       </w:r>
@@ -4306,7 +4289,7 @@
           <w:numId w:val="1"/>
         </w:numPr>
       </w:pPr>
-      <w:bookmarkStart w:id="8" w:name="_Toc470203033"/>
+      <w:bookmarkStart w:id="8" w:name="_Toc470205759"/>
       <w:r>
         <w:lastRenderedPageBreak/>
         <w:t>Parte 2 – Configuração de Análise da Rede</w:t>
@@ -4321,7 +4304,7 @@
           <w:numId w:val="1"/>
         </w:numPr>
       </w:pPr>
-      <w:bookmarkStart w:id="9" w:name="_Toc470203034"/>
+      <w:bookmarkStart w:id="9" w:name="_Toc470205760"/>
       <w:r>
         <w:t>Experiência 1: configurar uma rede IP</w:t>
       </w:r>
@@ -4456,7 +4439,6 @@
                                 <w:lang w:val="en-US"/>
                               </w:rPr>
                             </w:pPr>
-                            <w:proofErr w:type="spellStart"/>
                             <w:r>
                               <w:rPr>
                                 <w:rFonts w:ascii="Consolas" w:hAnsi="Consolas"/>
@@ -4464,17 +4446,7 @@
                                 <w:szCs w:val="20"/>
                                 <w:lang w:val="en-US"/>
                               </w:rPr>
-                              <w:t>ifconfig</w:t>
-                            </w:r>
-                            <w:proofErr w:type="spellEnd"/>
-                            <w:r>
-                              <w:rPr>
-                                <w:rFonts w:ascii="Consolas" w:hAnsi="Consolas"/>
-                                <w:sz w:val="20"/>
-                                <w:szCs w:val="20"/>
-                                <w:lang w:val="en-US"/>
-                              </w:rPr>
-                              <w:t xml:space="preserve"> eth0 up</w:t>
+                              <w:t>ifconfig eth0 up</w:t>
                             </w:r>
                           </w:p>
                           <w:p>
@@ -4486,7 +4458,6 @@
                                 <w:lang w:val="en-US"/>
                               </w:rPr>
                             </w:pPr>
-                            <w:proofErr w:type="spellStart"/>
                             <w:r>
                               <w:rPr>
                                 <w:rFonts w:ascii="Consolas" w:hAnsi="Consolas"/>
@@ -4494,26 +4465,7 @@
                                 <w:szCs w:val="20"/>
                                 <w:lang w:val="en-US"/>
                               </w:rPr>
-                              <w:t>ifconfig</w:t>
-                            </w:r>
-                            <w:proofErr w:type="spellEnd"/>
-                            <w:r>
-                              <w:rPr>
-                                <w:rFonts w:ascii="Consolas" w:hAnsi="Consolas"/>
-                                <w:sz w:val="20"/>
-                                <w:szCs w:val="20"/>
-                                <w:lang w:val="en-US"/>
-                              </w:rPr>
-                              <w:t xml:space="preserve"> eth0 172.</w:t>
-                            </w:r>
-                            <w:r>
-                              <w:rPr>
-                                <w:rFonts w:ascii="Consolas" w:hAnsi="Consolas"/>
-                                <w:sz w:val="20"/>
-                                <w:szCs w:val="20"/>
-                                <w:lang w:val="en-US"/>
-                              </w:rPr>
-                              <w:t>16.y0.1/24 (</w:t>
+                              <w:t>ifconfig eth0 172.16.y0.1/24 (</w:t>
                             </w:r>
                             <w:r>
                               <w:rPr>
@@ -4544,7 +4496,6 @@
                                 <w:lang w:val="en-US"/>
                               </w:rPr>
                             </w:pPr>
-                            <w:proofErr w:type="spellStart"/>
                             <w:r>
                               <w:rPr>
                                 <w:rFonts w:ascii="Consolas" w:hAnsi="Consolas"/>
@@ -4552,17 +4503,7 @@
                                 <w:szCs w:val="20"/>
                                 <w:lang w:val="en-US"/>
                               </w:rPr>
-                              <w:t>ifconfig</w:t>
-                            </w:r>
-                            <w:proofErr w:type="spellEnd"/>
-                            <w:r>
-                              <w:rPr>
-                                <w:rFonts w:ascii="Consolas" w:hAnsi="Consolas"/>
-                                <w:sz w:val="20"/>
-                                <w:szCs w:val="20"/>
-                                <w:lang w:val="en-US"/>
-                              </w:rPr>
-                              <w:t xml:space="preserve"> eth0 172.16.y0.254/24 (</w:t>
+                              <w:t>ifconfig eth0 172.16.y0.254/24 (</w:t>
                             </w:r>
                             <w:r>
                               <w:rPr>
@@ -4600,27 +4541,7 @@
                                 <w:szCs w:val="20"/>
                                 <w:lang w:val="en-US"/>
                               </w:rPr>
-                              <w:t xml:space="preserve">route add default </w:t>
-                            </w:r>
-                            <w:proofErr w:type="spellStart"/>
-                            <w:r>
-                              <w:rPr>
-                                <w:rFonts w:ascii="Consolas" w:hAnsi="Consolas"/>
-                                <w:sz w:val="20"/>
-                                <w:szCs w:val="20"/>
-                                <w:lang w:val="en-US"/>
-                              </w:rPr>
-                              <w:t>gw</w:t>
-                            </w:r>
-                            <w:proofErr w:type="spellEnd"/>
-                            <w:r>
-                              <w:rPr>
-                                <w:rFonts w:ascii="Consolas" w:hAnsi="Consolas"/>
-                                <w:sz w:val="20"/>
-                                <w:szCs w:val="20"/>
-                                <w:lang w:val="en-US"/>
-                              </w:rPr>
-                              <w:t xml:space="preserve"> 172.16.y0.254</w:t>
+                              <w:t>route add default gw 172.16.y0.254</w:t>
                             </w:r>
                           </w:p>
                         </w:txbxContent>
@@ -4838,16 +4759,8 @@
         <w:rPr>
           <w:i/>
         </w:rPr>
-        <w:t xml:space="preserve">default </w:t>
-      </w:r>
-      <w:proofErr w:type="spellStart"/>
-      <w:r>
-        <w:rPr>
-          <w:i/>
-        </w:rPr>
-        <w:t>gateway</w:t>
-      </w:r>
-      <w:proofErr w:type="spellEnd"/>
+        <w:t>default gateway</w:t>
+      </w:r>
       <w:r>
         <w:t xml:space="preserve"> no tuxy1</w:t>
       </w:r>
@@ -4863,14 +4776,12 @@
       <w:r>
         <w:t xml:space="preserve"> </w:t>
       </w:r>
-      <w:proofErr w:type="spellStart"/>
       <w:r>
         <w:rPr>
           <w:i/>
         </w:rPr>
         <w:t>ping</w:t>
       </w:r>
-      <w:proofErr w:type="spellEnd"/>
       <w:r>
         <w:t xml:space="preserve"> de forma a verificar a ligação entre os computadores</w:t>
       </w:r>
@@ -4942,16 +4853,7 @@
                                 <w:szCs w:val="20"/>
                                 <w:lang w:val="en-US"/>
                               </w:rPr>
-                              <w:t>ping 172.</w:t>
-                            </w:r>
-                            <w:r>
-                              <w:rPr>
-                                <w:rFonts w:ascii="Consolas" w:hAnsi="Consolas"/>
-                                <w:sz w:val="20"/>
-                                <w:szCs w:val="20"/>
-                                <w:lang w:val="en-US"/>
-                              </w:rPr>
-                              <w:t>16.y0.254</w:t>
+                              <w:t>ping 172.16.y0.254</w:t>
                             </w:r>
                           </w:p>
                         </w:txbxContent>
@@ -5075,7 +4977,6 @@
                                 <w:lang w:val="en-US"/>
                               </w:rPr>
                             </w:pPr>
-                            <w:proofErr w:type="spellStart"/>
                             <w:r>
                               <w:rPr>
                                 <w:rFonts w:ascii="Consolas" w:hAnsi="Consolas"/>
@@ -5083,26 +4984,7 @@
                                 <w:szCs w:val="20"/>
                                 <w:lang w:val="en-US"/>
                               </w:rPr>
-                              <w:t>arp</w:t>
-                            </w:r>
-                            <w:proofErr w:type="spellEnd"/>
-                            <w:r>
-                              <w:rPr>
-                                <w:rFonts w:ascii="Consolas" w:hAnsi="Consolas"/>
-                                <w:sz w:val="20"/>
-                                <w:szCs w:val="20"/>
-                                <w:lang w:val="en-US"/>
-                              </w:rPr>
-                              <w:t xml:space="preserve"> -d 172.</w:t>
-                            </w:r>
-                            <w:r>
-                              <w:rPr>
-                                <w:rFonts w:ascii="Consolas" w:hAnsi="Consolas"/>
-                                <w:sz w:val="20"/>
-                                <w:szCs w:val="20"/>
-                                <w:lang w:val="en-US"/>
-                              </w:rPr>
-                              <w:t>16.y0.254</w:t>
+                              <w:t>arp -d 172.16.y0.254</w:t>
                             </w:r>
                           </w:p>
                         </w:txbxContent>
@@ -5201,7 +5083,7 @@
                     </pic:cNvPicPr>
                   </pic:nvPicPr>
                   <pic:blipFill>
-                    <a:blip r:embed="rId14">
+                    <a:blip r:embed="rId15">
                       <a:extLst>
                         <a:ext uri="{28A0092B-C50C-407E-A947-70E740481C1C}">
                           <a14:useLocalDpi xmlns:a14="http://schemas.microsoft.com/office/drawing/2010/main" val="0"/>
@@ -5245,38 +5127,26 @@
         <w:t xml:space="preserve"> a realizar novamente o ping do tuxy1 par</w:t>
       </w:r>
       <w:r>
-        <w:t xml:space="preserve">a tuxy4 utilizando o </w:t>
-      </w:r>
-      <w:proofErr w:type="spellStart"/>
-      <w:r>
-        <w:t>WireShark</w:t>
-      </w:r>
-      <w:proofErr w:type="spellEnd"/>
-      <w:r>
-        <w:t xml:space="preserve"> para </w:t>
+        <w:t xml:space="preserve">a tuxy4 utilizando o WireShark para </w:t>
       </w:r>
       <w:r>
         <w:t xml:space="preserve">capturar os </w:t>
       </w:r>
-      <w:proofErr w:type="spellStart"/>
       <w:r>
         <w:rPr>
           <w:i/>
         </w:rPr>
         <w:t>requests</w:t>
       </w:r>
-      <w:proofErr w:type="spellEnd"/>
       <w:r>
         <w:t xml:space="preserve"> e </w:t>
       </w:r>
-      <w:proofErr w:type="spellStart"/>
       <w:r>
         <w:rPr>
           <w:i/>
         </w:rPr>
         <w:t>replies</w:t>
       </w:r>
-      <w:proofErr w:type="spellEnd"/>
       <w:r>
         <w:t xml:space="preserve"> co</w:t>
       </w:r>
@@ -5301,7 +5171,6 @@
         <w:tab/>
         <w:t>perceber a importância do ARP (</w:t>
       </w:r>
-      <w:proofErr w:type="spellStart"/>
       <w:r>
         <w:rPr>
           <w:i/>
@@ -5318,37 +5187,8 @@
         <w:rPr>
           <w:i/>
         </w:rPr>
-        <w:t>dress</w:t>
-      </w:r>
-      <w:proofErr w:type="spellEnd"/>
-      <w:r>
-        <w:rPr>
-          <w:i/>
-        </w:rPr>
-        <w:t xml:space="preserve"> </w:t>
-      </w:r>
-      <w:proofErr w:type="spellStart"/>
-      <w:r>
-        <w:rPr>
-          <w:i/>
-        </w:rPr>
-        <w:t>Resolution</w:t>
-      </w:r>
-      <w:proofErr w:type="spellEnd"/>
-      <w:r>
-        <w:rPr>
-          <w:i/>
-        </w:rPr>
-        <w:t xml:space="preserve"> </w:t>
-      </w:r>
-      <w:proofErr w:type="spellStart"/>
-      <w:r>
-        <w:rPr>
-          <w:i/>
-        </w:rPr>
-        <w:t>Protocol</w:t>
-      </w:r>
-      <w:proofErr w:type="spellEnd"/>
+        <w:t>dress Resolution Protocol</w:t>
+      </w:r>
       <w:r>
         <w:t>) que permitiu encontrar um endereço na camada de ligação de dados a partir da camada de rede, ou seja</w:t>
       </w:r>
@@ -5400,14 +5240,12 @@
       <w:r>
         <w:t xml:space="preserve">Nos pacotes gerados pelo </w:t>
       </w:r>
-      <w:proofErr w:type="spellStart"/>
       <w:r>
         <w:rPr>
           <w:i/>
         </w:rPr>
         <w:t>ping</w:t>
       </w:r>
-      <w:proofErr w:type="spellEnd"/>
       <w:r>
         <w:rPr>
           <w:i/>
@@ -5509,7 +5347,7 @@
           <w:i/>
         </w:rPr>
       </w:pPr>
-      <w:bookmarkStart w:id="10" w:name="_Toc470203035"/>
+      <w:bookmarkStart w:id="10" w:name="_Toc470205761"/>
       <w:r>
         <w:lastRenderedPageBreak/>
         <w:t xml:space="preserve">Experiência 2: implementar duas redes virtuais num </w:t>
@@ -5633,7 +5471,6 @@
                                 <w:lang w:val="en-US"/>
                               </w:rPr>
                             </w:pPr>
-                            <w:proofErr w:type="spellStart"/>
                             <w:r>
                               <w:rPr>
                                 <w:rFonts w:ascii="Consolas" w:hAnsi="Consolas"/>
@@ -5641,17 +5478,7 @@
                                 <w:szCs w:val="20"/>
                                 <w:lang w:val="en-US"/>
                               </w:rPr>
-                              <w:t>conf</w:t>
-                            </w:r>
-                            <w:proofErr w:type="spellEnd"/>
-                            <w:r>
-                              <w:rPr>
-                                <w:rFonts w:ascii="Consolas" w:hAnsi="Consolas"/>
-                                <w:sz w:val="20"/>
-                                <w:szCs w:val="20"/>
-                                <w:lang w:val="en-US"/>
-                              </w:rPr>
-                              <w:t xml:space="preserve"> t</w:t>
+                              <w:t>conf t</w:t>
                             </w:r>
                           </w:p>
                           <w:p>
@@ -5663,7 +5490,6 @@
                                 <w:lang w:val="en-US"/>
                               </w:rPr>
                             </w:pPr>
-                            <w:proofErr w:type="spellStart"/>
                             <w:r>
                               <w:rPr>
                                 <w:rFonts w:ascii="Consolas" w:hAnsi="Consolas"/>
@@ -5671,17 +5497,7 @@
                                 <w:szCs w:val="20"/>
                                 <w:lang w:val="en-US"/>
                               </w:rPr>
-                              <w:t>vlan</w:t>
-                            </w:r>
-                            <w:proofErr w:type="spellEnd"/>
-                            <w:r>
-                              <w:rPr>
-                                <w:rFonts w:ascii="Consolas" w:hAnsi="Consolas"/>
-                                <w:sz w:val="20"/>
-                                <w:szCs w:val="20"/>
-                                <w:lang w:val="en-US"/>
-                              </w:rPr>
-                              <w:t xml:space="preserve"> y0</w:t>
+                              <w:t>vlan y0</w:t>
                             </w:r>
                           </w:p>
                           <w:p>
@@ -5712,7 +5528,6 @@
                                 <w:lang w:val="en-US"/>
                               </w:rPr>
                             </w:pPr>
-                            <w:proofErr w:type="spellStart"/>
                             <w:r>
                               <w:rPr>
                                 <w:rFonts w:ascii="Consolas" w:hAnsi="Consolas"/>
@@ -5720,17 +5535,7 @@
                                 <w:szCs w:val="20"/>
                                 <w:lang w:val="en-US"/>
                               </w:rPr>
-                              <w:t>conf</w:t>
-                            </w:r>
-                            <w:proofErr w:type="spellEnd"/>
-                            <w:r>
-                              <w:rPr>
-                                <w:rFonts w:ascii="Consolas" w:hAnsi="Consolas"/>
-                                <w:sz w:val="20"/>
-                                <w:szCs w:val="20"/>
-                                <w:lang w:val="en-US"/>
-                              </w:rPr>
-                              <w:t xml:space="preserve"> t</w:t>
+                              <w:t>conf t</w:t>
                             </w:r>
                           </w:p>
                           <w:p>
@@ -5742,7 +5547,6 @@
                                 <w:lang w:val="en-US"/>
                               </w:rPr>
                             </w:pPr>
-                            <w:proofErr w:type="spellStart"/>
                             <w:r>
                               <w:rPr>
                                 <w:rFonts w:ascii="Consolas" w:hAnsi="Consolas"/>
@@ -5750,17 +5554,7 @@
                                 <w:szCs w:val="20"/>
                                 <w:lang w:val="en-US"/>
                               </w:rPr>
-                              <w:t>vlan</w:t>
-                            </w:r>
-                            <w:proofErr w:type="spellEnd"/>
-                            <w:r>
-                              <w:rPr>
-                                <w:rFonts w:ascii="Consolas" w:hAnsi="Consolas"/>
-                                <w:sz w:val="20"/>
-                                <w:szCs w:val="20"/>
-                                <w:lang w:val="en-US"/>
-                              </w:rPr>
-                              <w:t xml:space="preserve"> y1</w:t>
+                              <w:t>vlan y1</w:t>
                             </w:r>
                           </w:p>
                           <w:p>
@@ -6220,7 +6014,7 @@
                     </pic:cNvPicPr>
                   </pic:nvPicPr>
                   <pic:blipFill>
-                    <a:blip r:embed="rId15">
+                    <a:blip r:embed="rId16">
                       <a:extLst>
                         <a:ext uri="{28A0092B-C50C-407E-A947-70E740481C1C}">
                           <a14:useLocalDpi xmlns:a14="http://schemas.microsoft.com/office/drawing/2010/main" val="0"/>
@@ -6274,7 +6068,7 @@
                     </pic:cNvPicPr>
                   </pic:nvPicPr>
                   <pic:blipFill>
-                    <a:blip r:embed="rId16">
+                    <a:blip r:embed="rId17">
                       <a:extLst>
                         <a:ext uri="{28A0092B-C50C-407E-A947-70E740481C1C}">
                           <a14:useLocalDpi xmlns:a14="http://schemas.microsoft.com/office/drawing/2010/main" val="0"/>
@@ -6380,7 +6174,6 @@
                                 <w:lang w:val="en-US"/>
                               </w:rPr>
                             </w:pPr>
-                            <w:proofErr w:type="spellStart"/>
                             <w:r>
                               <w:rPr>
                                 <w:rFonts w:ascii="Consolas" w:hAnsi="Consolas"/>
@@ -6388,17 +6181,7 @@
                                 <w:szCs w:val="20"/>
                                 <w:lang w:val="en-US"/>
                               </w:rPr>
-                              <w:t>conf</w:t>
-                            </w:r>
-                            <w:proofErr w:type="spellEnd"/>
-                            <w:r>
-                              <w:rPr>
-                                <w:rFonts w:ascii="Consolas" w:hAnsi="Consolas"/>
-                                <w:sz w:val="20"/>
-                                <w:szCs w:val="20"/>
-                                <w:lang w:val="en-US"/>
-                              </w:rPr>
-                              <w:t xml:space="preserve"> t</w:t>
+                              <w:t>conf t</w:t>
                             </w:r>
                           </w:p>
                           <w:p>
@@ -6456,7 +6239,6 @@
                                 <w:lang w:val="en-US"/>
                               </w:rPr>
                             </w:pPr>
-                            <w:proofErr w:type="spellStart"/>
                             <w:r>
                               <w:rPr>
                                 <w:rFonts w:ascii="Consolas" w:hAnsi="Consolas"/>
@@ -6464,17 +6246,7 @@
                                 <w:szCs w:val="20"/>
                                 <w:lang w:val="en-US"/>
                               </w:rPr>
-                              <w:t>switchport</w:t>
-                            </w:r>
-                            <w:proofErr w:type="spellEnd"/>
-                            <w:r>
-                              <w:rPr>
-                                <w:rFonts w:ascii="Consolas" w:hAnsi="Consolas"/>
-                                <w:sz w:val="20"/>
-                                <w:szCs w:val="20"/>
-                                <w:lang w:val="en-US"/>
-                              </w:rPr>
-                              <w:t xml:space="preserve"> mode access</w:t>
+                              <w:t>switchport mode access</w:t>
                             </w:r>
                           </w:p>
                           <w:p>
@@ -6486,7 +6258,6 @@
                                 <w:lang w:val="en-US"/>
                               </w:rPr>
                             </w:pPr>
-                            <w:proofErr w:type="spellStart"/>
                             <w:r>
                               <w:rPr>
                                 <w:rFonts w:ascii="Consolas" w:hAnsi="Consolas"/>
@@ -6494,17 +6265,7 @@
                                 <w:szCs w:val="20"/>
                                 <w:lang w:val="en-US"/>
                               </w:rPr>
-                              <w:t>switchport</w:t>
-                            </w:r>
-                            <w:proofErr w:type="spellEnd"/>
-                            <w:r>
-                              <w:rPr>
-                                <w:rFonts w:ascii="Consolas" w:hAnsi="Consolas"/>
-                                <w:sz w:val="20"/>
-                                <w:szCs w:val="20"/>
-                                <w:lang w:val="en-US"/>
-                              </w:rPr>
-                              <w:t xml:space="preserve"> a</w:t>
+                              <w:t>switchport a</w:t>
                             </w:r>
                             <w:r>
                               <w:rPr>
@@ -6522,9 +6283,8 @@
                                 <w:szCs w:val="20"/>
                                 <w:lang w:val="en-US"/>
                               </w:rPr>
-                              <w:t xml:space="preserve">cess </w:t>
+                              <w:t>cess vlan</w:t>
                             </w:r>
-                            <w:proofErr w:type="spellStart"/>
                             <w:r>
                               <w:rPr>
                                 <w:rFonts w:ascii="Consolas" w:hAnsi="Consolas"/>
@@ -6532,37 +6292,7 @@
                                 <w:szCs w:val="20"/>
                                 <w:lang w:val="en-US"/>
                               </w:rPr>
-                              <w:t>vlan</w:t>
-                            </w:r>
-                            <w:proofErr w:type="spellEnd"/>
-                            <w:r>
-                              <w:rPr>
-                                <w:rFonts w:ascii="Consolas" w:hAnsi="Consolas"/>
-                                <w:sz w:val="20"/>
-                                <w:szCs w:val="20"/>
-                                <w:lang w:val="en-US"/>
-                              </w:rPr>
-                              <w:t xml:space="preserve"> 60 &lt;</w:t>
-                            </w:r>
-                            <w:proofErr w:type="spellStart"/>
-                            <w:r>
-                              <w:rPr>
-                                <w:rFonts w:ascii="Consolas" w:hAnsi="Consolas"/>
-                                <w:sz w:val="20"/>
-                                <w:szCs w:val="20"/>
-                                <w:lang w:val="en-US"/>
-                              </w:rPr>
-                              <w:t>ou</w:t>
-                            </w:r>
-                            <w:proofErr w:type="spellEnd"/>
-                            <w:r>
-                              <w:rPr>
-                                <w:rFonts w:ascii="Consolas" w:hAnsi="Consolas"/>
-                                <w:sz w:val="20"/>
-                                <w:szCs w:val="20"/>
-                                <w:lang w:val="en-US"/>
-                              </w:rPr>
-                              <w:t xml:space="preserve"> </w:t>
+                              <w:t xml:space="preserve"> 60 &lt;ou </w:t>
                             </w:r>
                             <w:r>
                               <w:rPr>
@@ -7093,18 +6823,10 @@
         <w:t xml:space="preserve"> efetuados os pings </w:t>
       </w:r>
       <w:r>
-        <w:t xml:space="preserve">nos diferentes </w:t>
-      </w:r>
-      <w:proofErr w:type="spellStart"/>
-      <w:r>
-        <w:t>tux</w:t>
-      </w:r>
-      <w:r>
-        <w:t>s</w:t>
-      </w:r>
-      <w:proofErr w:type="spellEnd"/>
-      <w:r>
-        <w:t xml:space="preserve"> podendo-se o</w:t>
+        <w:t>nos diferentes tux</w:t>
+      </w:r>
+      <w:r>
+        <w:t>s podendo-se o</w:t>
       </w:r>
       <w:r>
         <w:t>b</w:t>
@@ -7130,7 +6852,7 @@
           <w:numId w:val="1"/>
         </w:numPr>
       </w:pPr>
-      <w:bookmarkStart w:id="11" w:name="_Toc470203036"/>
+      <w:bookmarkStart w:id="11" w:name="_Toc470205762"/>
       <w:r>
         <w:t xml:space="preserve">Experiência 3: configurar um </w:t>
       </w:r>
@@ -7341,7 +7063,7 @@
                     <pic:cNvPicPr/>
                   </pic:nvPicPr>
                   <pic:blipFill>
-                    <a:blip r:embed="rId17">
+                    <a:blip r:embed="rId18">
                       <a:extLst>
                         <a:ext uri="{28A0092B-C50C-407E-A947-70E740481C1C}">
                           <a14:useLocalDpi xmlns:a14="http://schemas.microsoft.com/office/drawing/2010/main" val="0"/>
@@ -7376,27 +7098,14 @@
       <w:r>
         <w:t xml:space="preserve">Figura </w:t>
       </w:r>
-      <w:r>
-        <w:fldChar w:fldCharType="begin"/>
-      </w:r>
-      <w:r>
-        <w:instrText xml:space="preserve"> SEQ Figura \* ARABIC </w:instrText>
-      </w:r>
-      <w:r>
-        <w:fldChar w:fldCharType="separate"/>
-      </w:r>
-      <w:r>
-        <w:rPr>
-          <w:noProof/>
-        </w:rPr>
-        <w:t>2</w:t>
-      </w:r>
-      <w:r>
-        <w:rPr>
-          <w:noProof/>
-        </w:rPr>
-        <w:fldChar w:fldCharType="end"/>
-      </w:r>
+      <w:fldSimple w:instr=" SEQ Figura \* ARABIC ">
+        <w:r>
+          <w:rPr>
+            <w:noProof/>
+          </w:rPr>
+          <w:t>2</w:t>
+        </w:r>
+      </w:fldSimple>
       <w:r>
         <w:t xml:space="preserve"> - Esquema da experiência 3</w:t>
       </w:r>
@@ -8282,17 +7991,7 @@
                                 <w:szCs w:val="20"/>
                                 <w:lang w:val="en-US"/>
                               </w:rPr>
-                              <w:t>echo 1 &gt; /proc/sys/net/ipv4/</w:t>
-                            </w:r>
-                            <w:proofErr w:type="spellStart"/>
-                            <w:r>
-                              <w:rPr>
-                                <w:rFonts w:ascii="Consolas" w:hAnsi="Consolas"/>
-                                <w:sz w:val="20"/>
-                                <w:szCs w:val="20"/>
-                                <w:lang w:val="en-US"/>
-                              </w:rPr>
-                              <w:t>ip_fo</w:t>
+                              <w:t>echo 1 &gt; /proc/sys/net/ipv4/ip_fo</w:t>
                             </w:r>
                             <w:r>
                               <w:rPr>
@@ -8312,7 +8011,6 @@
                               </w:rPr>
                               <w:t>ward</w:t>
                             </w:r>
-                            <w:proofErr w:type="spellEnd"/>
                           </w:p>
                           <w:p>
                             <w:pPr>
@@ -8345,19 +8043,8 @@
                                 <w:szCs w:val="20"/>
                                 <w:lang w:val="en-US"/>
                               </w:rPr>
-                              <w:t>echo 0 &gt; /proc/sys/net/ipv4/</w:t>
+                              <w:t>echo 0 &gt; /proc/sys/net/ipv4/icmp_echo_ignore_broadcasts</w:t>
                             </w:r>
-                            <w:proofErr w:type="spellStart"/>
-                            <w:r>
-                              <w:rPr>
-                                <w:rFonts w:ascii="Consolas" w:hAnsi="Consolas"/>
-                                <w:sz w:val="20"/>
-                                <w:szCs w:val="20"/>
-                                <w:lang w:val="en-US"/>
-                              </w:rPr>
-                              <w:t>icmp_echo_ignore_broadcasts</w:t>
-                            </w:r>
-                            <w:proofErr w:type="spellEnd"/>
                           </w:p>
                         </w:txbxContent>
                       </wps:txbx>
@@ -8498,30 +8185,14 @@
           <w:lang w:val="en-US"/>
         </w:rPr>
       </w:pPr>
-      <w:bookmarkStart w:id="12" w:name="_Toc470203037"/>
-      <w:proofErr w:type="spellStart"/>
+      <w:bookmarkStart w:id="12" w:name="_Toc470205763"/>
       <w:r>
         <w:rPr>
           <w:lang w:val="en-US"/>
         </w:rPr>
-        <w:t>Resultados</w:t>
-      </w:r>
-      <w:proofErr w:type="spellEnd"/>
-      <w:r>
-        <w:rPr>
-          <w:lang w:val="en-US"/>
-        </w:rPr>
-        <w:t xml:space="preserve"> da </w:t>
-      </w:r>
-      <w:proofErr w:type="spellStart"/>
-      <w:r>
-        <w:rPr>
-          <w:lang w:val="en-US"/>
-        </w:rPr>
-        <w:t>experiência</w:t>
+        <w:t>Resultados da experiência</w:t>
       </w:r>
       <w:bookmarkEnd w:id="12"/>
-      <w:proofErr w:type="spellEnd"/>
     </w:p>
     <w:p>
       <w:pPr>
@@ -8642,7 +8313,7 @@
                     <pic:cNvPicPr/>
                   </pic:nvPicPr>
                   <pic:blipFill>
-                    <a:blip r:embed="rId18">
+                    <a:blip r:embed="rId19">
                       <a:extLst>
                         <a:ext uri="{28A0092B-C50C-407E-A947-70E740481C1C}">
                           <a14:useLocalDpi xmlns:a14="http://schemas.microsoft.com/office/drawing/2010/main" val="0"/>
@@ -8677,27 +8348,14 @@
       <w:r>
         <w:t xml:space="preserve">Figura </w:t>
       </w:r>
-      <w:r>
-        <w:fldChar w:fldCharType="begin"/>
-      </w:r>
-      <w:r>
-        <w:instrText xml:space="preserve"> SEQ Figura \* ARABIC </w:instrText>
-      </w:r>
-      <w:r>
-        <w:fldChar w:fldCharType="separate"/>
-      </w:r>
-      <w:r>
-        <w:rPr>
-          <w:noProof/>
-        </w:rPr>
-        <w:t>3</w:t>
-      </w:r>
-      <w:r>
-        <w:rPr>
-          <w:noProof/>
-        </w:rPr>
-        <w:fldChar w:fldCharType="end"/>
-      </w:r>
+      <w:fldSimple w:instr=" SEQ Figura \* ARABIC ">
+        <w:r>
+          <w:rPr>
+            <w:noProof/>
+          </w:rPr>
+          <w:t>3</w:t>
+        </w:r>
+      </w:fldSimple>
       <w:r>
         <w:t xml:space="preserve"> - Pedido ARP feito pelo tuxy1 capturado na porta Eth0 do tuxy4</w:t>
       </w:r>
@@ -8809,7 +8467,7 @@
                     <pic:cNvPicPr/>
                   </pic:nvPicPr>
                   <pic:blipFill>
-                    <a:blip r:embed="rId19">
+                    <a:blip r:embed="rId20">
                       <a:extLst>
                         <a:ext uri="{28A0092B-C50C-407E-A947-70E740481C1C}">
                           <a14:useLocalDpi xmlns:a14="http://schemas.microsoft.com/office/drawing/2010/main" val="0"/>
@@ -8843,27 +8501,14 @@
       <w:r>
         <w:t xml:space="preserve">Figura </w:t>
       </w:r>
-      <w:r>
-        <w:fldChar w:fldCharType="begin"/>
-      </w:r>
-      <w:r>
-        <w:instrText xml:space="preserve"> SEQ Figura \* ARABIC </w:instrText>
-      </w:r>
-      <w:r>
-        <w:fldChar w:fldCharType="separate"/>
-      </w:r>
-      <w:r>
-        <w:rPr>
-          <w:noProof/>
-        </w:rPr>
-        <w:t>4</w:t>
-      </w:r>
-      <w:r>
-        <w:rPr>
-          <w:noProof/>
-        </w:rPr>
-        <w:fldChar w:fldCharType="end"/>
-      </w:r>
+      <w:fldSimple w:instr=" SEQ Figura \* ARABIC ">
+        <w:r>
+          <w:rPr>
+            <w:noProof/>
+          </w:rPr>
+          <w:t>4</w:t>
+        </w:r>
+      </w:fldSimple>
       <w:r>
         <w:t xml:space="preserve"> - Pacotes ICMP capturados na porta Eth1 do tuxy4 quando o tuxy1 "pinga" o tuxy2</w:t>
       </w:r>
@@ -8876,7 +8521,7 @@
           <w:numId w:val="1"/>
         </w:numPr>
       </w:pPr>
-      <w:bookmarkStart w:id="13" w:name="_Toc470203038"/>
+      <w:bookmarkStart w:id="13" w:name="_Toc470205764"/>
       <w:r>
         <w:t xml:space="preserve">Endereços MAC </w:t>
       </w:r>
@@ -9899,7 +9544,7 @@
           <w:numId w:val="1"/>
         </w:numPr>
       </w:pPr>
-      <w:bookmarkStart w:id="14" w:name="_Toc470203039"/>
+      <w:bookmarkStart w:id="14" w:name="_Toc470205765"/>
       <w:r>
         <w:t xml:space="preserve">Experiência 4: configurar um </w:t>
       </w:r>
@@ -9969,7 +9614,7 @@
                     </pic:cNvPicPr>
                   </pic:nvPicPr>
                   <pic:blipFill>
-                    <a:blip r:embed="rId20">
+                    <a:blip r:embed="rId21">
                       <a:extLst>
                         <a:ext uri="{28A0092B-C50C-407E-A947-70E740481C1C}">
                           <a14:useLocalDpi xmlns:a14="http://schemas.microsoft.com/office/drawing/2010/main" val="0"/>
@@ -10009,27 +9654,14 @@
       <w:r>
         <w:t xml:space="preserve">Figura </w:t>
       </w:r>
-      <w:r>
-        <w:fldChar w:fldCharType="begin"/>
-      </w:r>
-      <w:r>
-        <w:instrText xml:space="preserve"> SEQ Figura \* ARABIC </w:instrText>
-      </w:r>
-      <w:r>
-        <w:fldChar w:fldCharType="separate"/>
-      </w:r>
-      <w:r>
-        <w:rPr>
-          <w:noProof/>
-        </w:rPr>
-        <w:t>5</w:t>
-      </w:r>
-      <w:r>
-        <w:rPr>
-          <w:noProof/>
-        </w:rPr>
-        <w:fldChar w:fldCharType="end"/>
-      </w:r>
+      <w:fldSimple w:instr=" SEQ Figura \* ARABIC ">
+        <w:r>
+          <w:rPr>
+            <w:noProof/>
+          </w:rPr>
+          <w:t>5</w:t>
+        </w:r>
+      </w:fldSimple>
       <w:r>
         <w:t xml:space="preserve"> - Esquema da experiência 4 com redes virtuais</w:t>
       </w:r>
@@ -10145,7 +9777,6 @@
                                 <w:lang w:val="en-US"/>
                               </w:rPr>
                             </w:pPr>
-                            <w:proofErr w:type="spellStart"/>
                             <w:r>
                               <w:rPr>
                                 <w:rFonts w:ascii="Consolas" w:hAnsi="Consolas"/>
@@ -10153,17 +9784,7 @@
                                 <w:szCs w:val="20"/>
                                 <w:lang w:val="en-US"/>
                               </w:rPr>
-                              <w:t>ip</w:t>
-                            </w:r>
-                            <w:proofErr w:type="spellEnd"/>
-                            <w:r>
-                              <w:rPr>
-                                <w:rFonts w:ascii="Consolas" w:hAnsi="Consolas"/>
-                                <w:sz w:val="20"/>
-                                <w:szCs w:val="20"/>
-                                <w:lang w:val="en-US"/>
-                              </w:rPr>
-                              <w:t xml:space="preserve"> route 0.0.0.0 0.0.0.0 172.16.1.254 </w:t>
+                              <w:t xml:space="preserve">ip route 0.0.0.0 0.0.0.0 172.16.1.254 </w:t>
                             </w:r>
                           </w:p>
                           <w:p>
@@ -10175,7 +9796,6 @@
                                 <w:lang w:val="en-US"/>
                               </w:rPr>
                             </w:pPr>
-                            <w:proofErr w:type="spellStart"/>
                             <w:r>
                               <w:rPr>
                                 <w:rFonts w:ascii="Consolas" w:hAnsi="Consolas"/>
@@ -10183,17 +9803,7 @@
                                 <w:szCs w:val="20"/>
                                 <w:lang w:val="en-US"/>
                               </w:rPr>
-                              <w:t>ip</w:t>
-                            </w:r>
-                            <w:proofErr w:type="spellEnd"/>
-                            <w:r>
-                              <w:rPr>
-                                <w:rFonts w:ascii="Consolas" w:hAnsi="Consolas"/>
-                                <w:sz w:val="20"/>
-                                <w:szCs w:val="20"/>
-                                <w:lang w:val="en-US"/>
-                              </w:rPr>
-                              <w:t xml:space="preserve"> route 172.16.Y0.0 255.255.255.0 172.16.Y1.253 </w:t>
+                              <w:t xml:space="preserve">ip route 172.16.Y0.0 255.255.255.0 172.16.Y1.253 </w:t>
                             </w:r>
                           </w:p>
                         </w:txbxContent>
@@ -10406,7 +10016,7 @@
                     </pic:cNvPicPr>
                   </pic:nvPicPr>
                   <pic:blipFill>
-                    <a:blip r:embed="rId21">
+                    <a:blip r:embed="rId22">
                       <a:extLst>
                         <a:ext uri="{28A0092B-C50C-407E-A947-70E740481C1C}">
                           <a14:useLocalDpi xmlns:a14="http://schemas.microsoft.com/office/drawing/2010/main" val="0"/>
@@ -10446,27 +10056,14 @@
       <w:r>
         <w:t xml:space="preserve">Figura </w:t>
       </w:r>
-      <w:r>
-        <w:fldChar w:fldCharType="begin"/>
-      </w:r>
-      <w:r>
-        <w:instrText xml:space="preserve"> SEQ Figura \* ARABIC </w:instrText>
-      </w:r>
-      <w:r>
-        <w:fldChar w:fldCharType="separate"/>
-      </w:r>
-      <w:r>
-        <w:rPr>
-          <w:noProof/>
-        </w:rPr>
-        <w:t>6</w:t>
-      </w:r>
-      <w:r>
-        <w:rPr>
-          <w:noProof/>
-        </w:rPr>
-        <w:fldChar w:fldCharType="end"/>
-      </w:r>
+      <w:fldSimple w:instr=" SEQ Figura \* ARABIC ">
+        <w:r>
+          <w:rPr>
+            <w:noProof/>
+          </w:rPr>
+          <w:t>6</w:t>
+        </w:r>
+      </w:fldSimple>
       <w:r>
         <w:t xml:space="preserve"> -  Esquema da experiência 4 com dispositivos</w:t>
       </w:r>
@@ -10567,27 +10164,7 @@
                                 <w:szCs w:val="20"/>
                                 <w:lang w:val="en-US"/>
                               </w:rPr>
-                              <w:t xml:space="preserve">route add default </w:t>
-                            </w:r>
-                            <w:proofErr w:type="spellStart"/>
-                            <w:r>
-                              <w:rPr>
-                                <w:rFonts w:ascii="Consolas" w:hAnsi="Consolas"/>
-                                <w:sz w:val="20"/>
-                                <w:szCs w:val="20"/>
-                                <w:lang w:val="en-US"/>
-                              </w:rPr>
-                              <w:t>gw</w:t>
-                            </w:r>
-                            <w:proofErr w:type="spellEnd"/>
-                            <w:r>
-                              <w:rPr>
-                                <w:rFonts w:ascii="Consolas" w:hAnsi="Consolas"/>
-                                <w:sz w:val="20"/>
-                                <w:szCs w:val="20"/>
-                                <w:lang w:val="en-US"/>
-                              </w:rPr>
-                              <w:t xml:space="preserve"> 172.16.41.254</w:t>
+                              <w:t>route add default gw 172.16.41.254</w:t>
                             </w:r>
                           </w:p>
                         </w:txbxContent>
@@ -10840,7 +10417,6 @@
           <w:lang w:val="en-US"/>
         </w:rPr>
       </w:pPr>
-      <w:proofErr w:type="spellStart"/>
       <w:r>
         <w:rPr>
           <w:rFonts w:ascii="Consolas" w:hAnsi="Consolas" w:cs="Calibri"/>
@@ -10848,57 +10424,7 @@
           <w:szCs w:val="20"/>
           <w:lang w:val="en-US"/>
         </w:rPr>
-        <w:t>ip</w:t>
-      </w:r>
-      <w:proofErr w:type="spellEnd"/>
-      <w:r>
-        <w:rPr>
-          <w:rFonts w:ascii="Consolas" w:hAnsi="Consolas" w:cs="Calibri"/>
-          <w:sz w:val="20"/>
-          <w:szCs w:val="20"/>
-          <w:lang w:val="en-US"/>
-        </w:rPr>
-        <w:t xml:space="preserve"> </w:t>
-      </w:r>
-      <w:proofErr w:type="spellStart"/>
-      <w:r>
-        <w:rPr>
-          <w:rFonts w:ascii="Consolas" w:hAnsi="Consolas" w:cs="Calibri"/>
-          <w:sz w:val="20"/>
-          <w:szCs w:val="20"/>
-          <w:lang w:val="en-US"/>
-        </w:rPr>
-        <w:t>nat</w:t>
-      </w:r>
-      <w:proofErr w:type="spellEnd"/>
-      <w:r>
-        <w:rPr>
-          <w:rFonts w:ascii="Consolas" w:hAnsi="Consolas" w:cs="Calibri"/>
-          <w:sz w:val="20"/>
-          <w:szCs w:val="20"/>
-          <w:lang w:val="en-US"/>
-        </w:rPr>
-        <w:t xml:space="preserve"> pool </w:t>
-      </w:r>
-      <w:proofErr w:type="spellStart"/>
-      <w:r>
-        <w:rPr>
-          <w:rFonts w:ascii="Consolas" w:hAnsi="Consolas" w:cs="Calibri"/>
-          <w:sz w:val="20"/>
-          <w:szCs w:val="20"/>
-          <w:lang w:val="en-US"/>
-        </w:rPr>
-        <w:t>ovrld</w:t>
-      </w:r>
-      <w:proofErr w:type="spellEnd"/>
-      <w:r>
-        <w:rPr>
-          <w:rFonts w:ascii="Consolas" w:hAnsi="Consolas" w:cs="Calibri"/>
-          <w:sz w:val="20"/>
-          <w:szCs w:val="20"/>
-          <w:lang w:val="en-US"/>
-        </w:rPr>
-        <w:t xml:space="preserve"> 172.16.1.</w:t>
+        <w:t>ip nat pool ovrld 172.16.1.</w:t>
       </w:r>
       <w:r>
         <w:rPr>
@@ -10918,17 +10444,7 @@
           <w:szCs w:val="20"/>
           <w:lang w:val="en-US"/>
         </w:rPr>
-        <w:t xml:space="preserve">9 </w:t>
-      </w:r>
-      <w:proofErr w:type="spellStart"/>
-      <w:r>
-        <w:rPr>
-          <w:rFonts w:ascii="Consolas" w:hAnsi="Consolas" w:cs="Calibri"/>
-          <w:sz w:val="20"/>
-          <w:szCs w:val="20"/>
-          <w:lang w:val="en-US"/>
-        </w:rPr>
-        <w:t>172.16.1.</w:t>
+        <w:t>9 172.16.1.</w:t>
       </w:r>
       <w:r>
         <w:rPr>
@@ -10948,17 +10464,7 @@
           <w:szCs w:val="20"/>
           <w:lang w:val="en-US"/>
         </w:rPr>
-        <w:t>9</w:t>
-      </w:r>
-      <w:proofErr w:type="spellEnd"/>
-      <w:r>
-        <w:rPr>
-          <w:rFonts w:ascii="Consolas" w:hAnsi="Consolas" w:cs="Calibri"/>
-          <w:sz w:val="20"/>
-          <w:szCs w:val="20"/>
-          <w:lang w:val="en-US"/>
-        </w:rPr>
-        <w:t xml:space="preserve"> prefix 24</w:t>
+        <w:t>9 prefix 24</w:t>
       </w:r>
     </w:p>
     <w:p>
@@ -10976,7 +10482,6 @@
           <w:lang w:val="en-US"/>
         </w:rPr>
       </w:pPr>
-      <w:proofErr w:type="spellStart"/>
       <w:r>
         <w:rPr>
           <w:rFonts w:ascii="Consolas" w:hAnsi="Consolas" w:cs="Calibri"/>
@@ -10984,57 +10489,7 @@
           <w:szCs w:val="20"/>
           <w:lang w:val="en-US"/>
         </w:rPr>
-        <w:t>ip</w:t>
-      </w:r>
-      <w:proofErr w:type="spellEnd"/>
-      <w:r>
-        <w:rPr>
-          <w:rFonts w:ascii="Consolas" w:hAnsi="Consolas" w:cs="Calibri"/>
-          <w:sz w:val="20"/>
-          <w:szCs w:val="20"/>
-          <w:lang w:val="en-US"/>
-        </w:rPr>
-        <w:t xml:space="preserve"> </w:t>
-      </w:r>
-      <w:proofErr w:type="spellStart"/>
-      <w:r>
-        <w:rPr>
-          <w:rFonts w:ascii="Consolas" w:hAnsi="Consolas" w:cs="Calibri"/>
-          <w:sz w:val="20"/>
-          <w:szCs w:val="20"/>
-          <w:lang w:val="en-US"/>
-        </w:rPr>
-        <w:t>nat</w:t>
-      </w:r>
-      <w:proofErr w:type="spellEnd"/>
-      <w:r>
-        <w:rPr>
-          <w:rFonts w:ascii="Consolas" w:hAnsi="Consolas" w:cs="Calibri"/>
-          <w:sz w:val="20"/>
-          <w:szCs w:val="20"/>
-          <w:lang w:val="en-US"/>
-        </w:rPr>
-        <w:t xml:space="preserve"> inside source list 1 pool </w:t>
-      </w:r>
-      <w:proofErr w:type="spellStart"/>
-      <w:r>
-        <w:rPr>
-          <w:rFonts w:ascii="Consolas" w:hAnsi="Consolas" w:cs="Calibri"/>
-          <w:sz w:val="20"/>
-          <w:szCs w:val="20"/>
-          <w:lang w:val="en-US"/>
-        </w:rPr>
-        <w:t>ovrld</w:t>
-      </w:r>
-      <w:proofErr w:type="spellEnd"/>
-      <w:r>
-        <w:rPr>
-          <w:rFonts w:ascii="Consolas" w:hAnsi="Consolas" w:cs="Calibri"/>
-          <w:sz w:val="20"/>
-          <w:szCs w:val="20"/>
-          <w:lang w:val="en-US"/>
-        </w:rPr>
-        <w:t xml:space="preserve"> overload</w:t>
+        <w:t>ip nat inside source list 1 pool ovrld overload</w:t>
       </w:r>
     </w:p>
     <w:p>
@@ -11156,7 +10611,7 @@
           <w:numId w:val="1"/>
         </w:numPr>
       </w:pPr>
-      <w:bookmarkStart w:id="15" w:name="_Toc470203040"/>
+      <w:bookmarkStart w:id="15" w:name="_Toc470205766"/>
       <w:r>
         <w:t>Experiência 5: DNS</w:t>
       </w:r>
@@ -11198,7 +10653,7 @@
                     <pic:cNvPicPr/>
                   </pic:nvPicPr>
                   <pic:blipFill>
-                    <a:blip r:embed="rId22">
+                    <a:blip r:embed="rId23">
                       <a:extLst>
                         <a:ext uri="{28A0092B-C50C-407E-A947-70E740481C1C}">
                           <a14:useLocalDpi xmlns:a14="http://schemas.microsoft.com/office/drawing/2010/main" val="0"/>
@@ -11234,27 +10689,14 @@
       <w:r>
         <w:t xml:space="preserve">Figura </w:t>
       </w:r>
-      <w:r>
-        <w:fldChar w:fldCharType="begin"/>
-      </w:r>
-      <w:r>
-        <w:instrText xml:space="preserve"> SEQ Figura \* ARABIC </w:instrText>
-      </w:r>
-      <w:r>
-        <w:fldChar w:fldCharType="separate"/>
-      </w:r>
-      <w:r>
-        <w:rPr>
-          <w:noProof/>
-        </w:rPr>
-        <w:t>7</w:t>
-      </w:r>
-      <w:r>
-        <w:rPr>
-          <w:noProof/>
-        </w:rPr>
-        <w:fldChar w:fldCharType="end"/>
-      </w:r>
+      <w:fldSimple w:instr=" SEQ Figura \* ARABIC ">
+        <w:r>
+          <w:rPr>
+            <w:noProof/>
+          </w:rPr>
+          <w:t>7</w:t>
+        </w:r>
+      </w:fldSimple>
       <w:r>
         <w:t xml:space="preserve"> - Esquema da Experiência 5</w:t>
       </w:r>
@@ -11495,7 +10937,7 @@
       <w:r>
         <w:t xml:space="preserve">, usando </w:t>
       </w:r>
-      <w:hyperlink r:id="rId23" w:history="1">
+      <w:hyperlink r:id="rId24" w:history="1">
         <w:r>
           <w:rPr>
             <w:rStyle w:val="Hiperligao"/>
@@ -11524,7 +10966,7 @@
           <w:numId w:val="1"/>
         </w:numPr>
       </w:pPr>
-      <w:bookmarkStart w:id="16" w:name="_Toc470203041"/>
+      <w:bookmarkStart w:id="16" w:name="_Toc470205767"/>
       <w:r>
         <w:t>Experiência 6: conexões TCP</w:t>
       </w:r>
@@ -11564,7 +11006,7 @@
                     <pic:cNvPicPr/>
                   </pic:nvPicPr>
                   <pic:blipFill>
-                    <a:blip r:embed="rId24" cstate="print">
+                    <a:blip r:embed="rId25" cstate="print">
                       <a:extLst>
                         <a:ext uri="{28A0092B-C50C-407E-A947-70E740481C1C}">
                           <a14:useLocalDpi xmlns:a14="http://schemas.microsoft.com/office/drawing/2010/main" val="0"/>
@@ -11680,14 +11122,12 @@
       <w:r>
         <w:t xml:space="preserve">e reenvia os </w:t>
       </w:r>
-      <w:proofErr w:type="spellStart"/>
       <w:r>
         <w:rPr>
           <w:i/>
         </w:rPr>
         <w:t>frames</w:t>
       </w:r>
-      <w:proofErr w:type="spellEnd"/>
       <w:r>
         <w:t xml:space="preserve"> perdido.</w:t>
       </w:r>
@@ -11700,7 +11140,7 @@
           <w:numId w:val="1"/>
         </w:numPr>
       </w:pPr>
-      <w:bookmarkStart w:id="17" w:name="_Toc470203042"/>
+      <w:bookmarkStart w:id="17" w:name="_Toc470205768"/>
       <w:r>
         <w:t>Experiência 7: implementar NAT em Linux</w:t>
       </w:r>
@@ -11792,7 +11232,7 @@
       <w:r>
         <w:t>Imagine-se que agora se envia, a partir do tuxy1, um pacote para o IP 8.8.8.8 (</w:t>
       </w:r>
-      <w:hyperlink r:id="rId25" w:history="1">
+      <w:hyperlink r:id="rId26" w:history="1">
         <w:r>
           <w:rPr>
             <w:rStyle w:val="Hiperligao"/>
@@ -12304,7 +11744,7 @@
           <w:numId w:val="1"/>
         </w:numPr>
       </w:pPr>
-      <w:bookmarkStart w:id="18" w:name="_Toc470203043"/>
+      <w:bookmarkStart w:id="18" w:name="_Toc470205769"/>
       <w:r>
         <w:t>Conclusões</w:t>
       </w:r>
@@ -12350,8 +11790,8 @@
       </w:r>
     </w:p>
     <w:sectPr>
-      <w:headerReference w:type="default" r:id="rId26"/>
-      <w:footerReference w:type="default" r:id="rId27"/>
+      <w:headerReference w:type="default" r:id="rId27"/>
+      <w:footerReference w:type="default" r:id="rId28"/>
       <w:pgSz w:w="11906" w:h="16838"/>
       <w:pgMar w:top="1417" w:right="1701" w:bottom="1417" w:left="1701" w:header="708" w:footer="708" w:gutter="0"/>
       <w:cols w:space="708"/>
@@ -12397,6 +11837,7 @@
         <w:docPartUnique/>
       </w:docPartObj>
     </w:sdtPr>
+    <w:sdtEndPr/>
     <w:sdtContent>
       <w:p>
         <w:pPr>
@@ -12416,7 +11857,7 @@
           <w:rPr>
             <w:noProof/>
           </w:rPr>
-          <w:t>2</w:t>
+          <w:t>3</w:t>
         </w:r>
         <w:r>
           <w:fldChar w:fldCharType="end"/>
@@ -14613,7 +14054,7 @@
 </file>
 
 <file path=customXml/itemProps1.xml><?xml version="1.0" encoding="utf-8"?>
-<ds:datastoreItem xmlns:ds="http://schemas.openxmlformats.org/officeDocument/2006/customXml" ds:itemID="{A79DE6B7-4647-4FAF-B88E-6D756E4B9102}">
+<ds:datastoreItem xmlns:ds="http://schemas.openxmlformats.org/officeDocument/2006/customXml" ds:itemID="{C19FC95B-9326-4B15-A940-0AA602508C6B}">
   <ds:schemaRefs>
     <ds:schemaRef ds:uri="http://schemas.openxmlformats.org/officeDocument/2006/bibliography"/>
   </ds:schemaRefs>

</xml_diff>